<commit_message>
[ADD]: Funcionalidad de comer ficha.
</commit_message>
<xml_diff>
--- a/Documentación/Documentación externa.docx
+++ b/Documentación/Documentación externa.docx
@@ -405,27 +405,13 @@
       <w:sdtContent>
         <w:p>
           <w:pPr>
-            <w:keepNext w:val="0"/>
-            <w:keepLines w:val="0"/>
-            <w:pageBreakBefore w:val="0"/>
-            <w:widowControl w:val="1"/>
-            <w:pBdr>
-              <w:top w:space="0" w:sz="0" w:val="nil"/>
-              <w:left w:space="0" w:sz="0" w:val="nil"/>
-              <w:bottom w:space="0" w:sz="0" w:val="nil"/>
-              <w:right w:space="0" w:sz="0" w:val="nil"/>
-              <w:between w:space="0" w:sz="0" w:val="nil"/>
-            </w:pBdr>
-            <w:shd w:fill="auto" w:val="clear"/>
             <w:tabs>
-              <w:tab w:val="left" w:pos="440"/>
-              <w:tab w:val="right" w:pos="9350"/>
+              <w:tab w:val="right" w:pos="9360"/>
             </w:tabs>
-            <w:spacing w:after="100" w:before="0" w:line="259" w:lineRule="auto"/>
-            <w:ind w:left="0" w:right="0" w:firstLine="0"/>
-            <w:jc w:val="left"/>
+            <w:spacing w:before="80" w:line="240" w:lineRule="auto"/>
+            <w:ind w:left="0" w:firstLine="0"/>
             <w:rPr>
-              <w:rFonts w:ascii="Cambria" w:cs="Cambria" w:eastAsia="Cambria" w:hAnsi="Cambria"/>
+              <w:rFonts w:ascii="Times New Roman" w:cs="Times New Roman" w:eastAsia="Times New Roman" w:hAnsi="Times New Roman"/>
               <w:b w:val="0"/>
               <w:i w:val="0"/>
               <w:smallCaps w:val="0"/>
@@ -459,33 +445,9 @@
                 <w:vertAlign w:val="baseline"/>
                 <w:rtl w:val="0"/>
               </w:rPr>
-              <w:t xml:space="preserve">1</w:t>
+              <w:t xml:space="preserve">Manual de usuario</w:t>
             </w:r>
           </w:hyperlink>
-          <w:hyperlink w:anchor="_heading=h.3rdcrjn">
-            <w:r>
-              <w:rPr>
-                <w:rFonts w:ascii="Cambria" w:cs="Cambria" w:eastAsia="Cambria" w:hAnsi="Cambria"/>
-                <w:b w:val="0"/>
-                <w:i w:val="0"/>
-                <w:smallCaps w:val="0"/>
-                <w:strike w:val="0"/>
-                <w:color w:val="000000"/>
-                <w:sz w:val="22"/>
-                <w:szCs w:val="22"/>
-                <w:u w:val="none"/>
-                <w:shd w:fill="auto" w:val="clear"/>
-                <w:vertAlign w:val="baseline"/>
-                <w:rtl w:val="0"/>
-              </w:rPr>
-              <w:tab/>
-            </w:r>
-          </w:hyperlink>
-          <w:r>
-            <w:fldChar w:fldCharType="begin"/>
-            <w:instrText xml:space="preserve"> PAGEREF _heading=h.3rdcrjn \h </w:instrText>
-            <w:fldChar w:fldCharType="separate"/>
-          </w:r>
           <w:r>
             <w:rPr>
               <w:rFonts w:ascii="Times New Roman" w:cs="Times New Roman" w:eastAsia="Times New Roman" w:hAnsi="Times New Roman"/>
@@ -501,8 +463,28 @@
               <w:vertAlign w:val="baseline"/>
               <w:rtl w:val="0"/>
             </w:rPr>
-            <w:t xml:space="preserve">Manual de usuario</w:t>
             <w:tab/>
+          </w:r>
+          <w:r>
+            <w:fldChar w:fldCharType="begin"/>
+            <w:instrText xml:space="preserve"> PAGEREF _heading=h.3rdcrjn \h </w:instrText>
+            <w:fldChar w:fldCharType="separate"/>
+          </w:r>
+          <w:r>
+            <w:rPr>
+              <w:rFonts w:ascii="Times New Roman" w:cs="Times New Roman" w:eastAsia="Times New Roman" w:hAnsi="Times New Roman"/>
+              <w:b w:val="1"/>
+              <w:i w:val="0"/>
+              <w:smallCaps w:val="0"/>
+              <w:strike w:val="0"/>
+              <w:color w:val="000000"/>
+              <w:sz w:val="22"/>
+              <w:szCs w:val="22"/>
+              <w:u w:val="none"/>
+              <w:shd w:fill="auto" w:val="clear"/>
+              <w:vertAlign w:val="baseline"/>
+              <w:rtl w:val="0"/>
+            </w:rPr>
             <w:t xml:space="preserve">3</w:t>
           </w:r>
           <w:r>
@@ -516,27 +498,13 @@
         </w:p>
         <w:p>
           <w:pPr>
-            <w:keepNext w:val="0"/>
-            <w:keepLines w:val="0"/>
-            <w:pageBreakBefore w:val="0"/>
-            <w:widowControl w:val="1"/>
-            <w:pBdr>
-              <w:top w:space="0" w:sz="0" w:val="nil"/>
-              <w:left w:space="0" w:sz="0" w:val="nil"/>
-              <w:bottom w:space="0" w:sz="0" w:val="nil"/>
-              <w:right w:space="0" w:sz="0" w:val="nil"/>
-              <w:between w:space="0" w:sz="0" w:val="nil"/>
-            </w:pBdr>
-            <w:shd w:fill="auto" w:val="clear"/>
             <w:tabs>
-              <w:tab w:val="left" w:pos="880"/>
-              <w:tab w:val="right" w:pos="9350"/>
+              <w:tab w:val="right" w:pos="9360"/>
             </w:tabs>
-            <w:spacing w:after="100" w:before="0" w:line="259" w:lineRule="auto"/>
-            <w:ind w:left="220" w:right="0" w:firstLine="0"/>
-            <w:jc w:val="left"/>
+            <w:spacing w:before="60" w:line="240" w:lineRule="auto"/>
+            <w:ind w:left="360" w:firstLine="0"/>
             <w:rPr>
-              <w:rFonts w:ascii="Cambria" w:cs="Cambria" w:eastAsia="Cambria" w:hAnsi="Cambria"/>
+              <w:rFonts w:ascii="Times New Roman" w:cs="Times New Roman" w:eastAsia="Times New Roman" w:hAnsi="Times New Roman"/>
               <w:b w:val="0"/>
               <w:i w:val="0"/>
               <w:smallCaps w:val="0"/>
@@ -565,33 +533,9 @@
                 <w:vertAlign w:val="baseline"/>
                 <w:rtl w:val="0"/>
               </w:rPr>
-              <w:t xml:space="preserve">1.1</w:t>
+              <w:t xml:space="preserve">Compilación</w:t>
             </w:r>
           </w:hyperlink>
-          <w:hyperlink w:anchor="_heading=h.26in1rg">
-            <w:r>
-              <w:rPr>
-                <w:rFonts w:ascii="Cambria" w:cs="Cambria" w:eastAsia="Cambria" w:hAnsi="Cambria"/>
-                <w:b w:val="0"/>
-                <w:i w:val="0"/>
-                <w:smallCaps w:val="0"/>
-                <w:strike w:val="0"/>
-                <w:color w:val="000000"/>
-                <w:sz w:val="22"/>
-                <w:szCs w:val="22"/>
-                <w:u w:val="none"/>
-                <w:shd w:fill="auto" w:val="clear"/>
-                <w:vertAlign w:val="baseline"/>
-                <w:rtl w:val="0"/>
-              </w:rPr>
-              <w:tab/>
-            </w:r>
-          </w:hyperlink>
-          <w:r>
-            <w:fldChar w:fldCharType="begin"/>
-            <w:instrText xml:space="preserve"> PAGEREF _heading=h.26in1rg \h </w:instrText>
-            <w:fldChar w:fldCharType="separate"/>
-          </w:r>
           <w:r>
             <w:rPr>
               <w:rFonts w:ascii="Times New Roman" w:cs="Times New Roman" w:eastAsia="Times New Roman" w:hAnsi="Times New Roman"/>
@@ -607,95 +551,11 @@
               <w:vertAlign w:val="baseline"/>
               <w:rtl w:val="0"/>
             </w:rPr>
-            <w:t xml:space="preserve">Compilación</w:t>
             <w:tab/>
-            <w:t xml:space="preserve">3</w:t>
-          </w:r>
-          <w:r>
-            <w:fldChar w:fldCharType="end"/>
-          </w:r>
-          <w:r>
-            <w:rPr>
-              <w:rtl w:val="0"/>
-            </w:rPr>
-          </w:r>
-        </w:p>
-        <w:p>
-          <w:pPr>
-            <w:keepNext w:val="0"/>
-            <w:keepLines w:val="0"/>
-            <w:pageBreakBefore w:val="0"/>
-            <w:widowControl w:val="1"/>
-            <w:pBdr>
-              <w:top w:space="0" w:sz="0" w:val="nil"/>
-              <w:left w:space="0" w:sz="0" w:val="nil"/>
-              <w:bottom w:space="0" w:sz="0" w:val="nil"/>
-              <w:right w:space="0" w:sz="0" w:val="nil"/>
-              <w:between w:space="0" w:sz="0" w:val="nil"/>
-            </w:pBdr>
-            <w:shd w:fill="auto" w:val="clear"/>
-            <w:tabs>
-              <w:tab w:val="left" w:pos="880"/>
-              <w:tab w:val="right" w:pos="9350"/>
-            </w:tabs>
-            <w:spacing w:after="100" w:before="0" w:line="259" w:lineRule="auto"/>
-            <w:ind w:left="220" w:right="0" w:firstLine="0"/>
-            <w:jc w:val="left"/>
-            <w:rPr>
-              <w:rFonts w:ascii="Cambria" w:cs="Cambria" w:eastAsia="Cambria" w:hAnsi="Cambria"/>
-              <w:b w:val="0"/>
-              <w:i w:val="0"/>
-              <w:smallCaps w:val="0"/>
-              <w:strike w:val="0"/>
-              <w:color w:val="000000"/>
-              <w:sz w:val="22"/>
-              <w:szCs w:val="22"/>
-              <w:u w:val="none"/>
-              <w:shd w:fill="auto" w:val="clear"/>
-              <w:vertAlign w:val="baseline"/>
-            </w:rPr>
-          </w:pPr>
-          <w:hyperlink w:anchor="_heading=h.lnxbz9">
-            <w:r>
-              <w:rPr>
-                <w:rFonts w:ascii="Times New Roman" w:cs="Times New Roman" w:eastAsia="Times New Roman" w:hAnsi="Times New Roman"/>
-                <w:b w:val="0"/>
-                <w:i w:val="0"/>
-                <w:smallCaps w:val="0"/>
-                <w:strike w:val="0"/>
-                <w:color w:val="000000"/>
-                <w:sz w:val="22"/>
-                <w:szCs w:val="22"/>
-                <w:u w:val="none"/>
-                <w:shd w:fill="auto" w:val="clear"/>
-                <w:vertAlign w:val="baseline"/>
-                <w:rtl w:val="0"/>
-              </w:rPr>
-              <w:t xml:space="preserve">1.2</w:t>
-            </w:r>
-          </w:hyperlink>
-          <w:hyperlink w:anchor="_heading=h.lnxbz9">
-            <w:r>
-              <w:rPr>
-                <w:rFonts w:ascii="Cambria" w:cs="Cambria" w:eastAsia="Cambria" w:hAnsi="Cambria"/>
-                <w:b w:val="0"/>
-                <w:i w:val="0"/>
-                <w:smallCaps w:val="0"/>
-                <w:strike w:val="0"/>
-                <w:color w:val="000000"/>
-                <w:sz w:val="22"/>
-                <w:szCs w:val="22"/>
-                <w:u w:val="none"/>
-                <w:shd w:fill="auto" w:val="clear"/>
-                <w:vertAlign w:val="baseline"/>
-                <w:rtl w:val="0"/>
-              </w:rPr>
-              <w:tab/>
-            </w:r>
-          </w:hyperlink>
+          </w:r>
           <w:r>
             <w:fldChar w:fldCharType="begin"/>
-            <w:instrText xml:space="preserve"> PAGEREF _heading=h.lnxbz9 \h </w:instrText>
+            <w:instrText xml:space="preserve"> PAGEREF _heading=h.26in1rg \h </w:instrText>
             <w:fldChar w:fldCharType="separate"/>
           </w:r>
           <w:r>
@@ -713,8 +573,6 @@
               <w:vertAlign w:val="baseline"/>
               <w:rtl w:val="0"/>
             </w:rPr>
-            <w:t xml:space="preserve">Ejecución</w:t>
-            <w:tab/>
             <w:t xml:space="preserve">3</w:t>
           </w:r>
           <w:r>
@@ -728,27 +586,13 @@
         </w:p>
         <w:p>
           <w:pPr>
-            <w:keepNext w:val="0"/>
-            <w:keepLines w:val="0"/>
-            <w:pageBreakBefore w:val="0"/>
-            <w:widowControl w:val="1"/>
-            <w:pBdr>
-              <w:top w:space="0" w:sz="0" w:val="nil"/>
-              <w:left w:space="0" w:sz="0" w:val="nil"/>
-              <w:bottom w:space="0" w:sz="0" w:val="nil"/>
-              <w:right w:space="0" w:sz="0" w:val="nil"/>
-              <w:between w:space="0" w:sz="0" w:val="nil"/>
-            </w:pBdr>
-            <w:shd w:fill="auto" w:val="clear"/>
             <w:tabs>
-              <w:tab w:val="left" w:pos="880"/>
-              <w:tab w:val="right" w:pos="9350"/>
+              <w:tab w:val="right" w:pos="9360"/>
             </w:tabs>
-            <w:spacing w:after="100" w:before="0" w:line="259" w:lineRule="auto"/>
-            <w:ind w:left="220" w:right="0" w:firstLine="0"/>
-            <w:jc w:val="left"/>
+            <w:spacing w:before="60" w:line="240" w:lineRule="auto"/>
+            <w:ind w:left="360" w:firstLine="0"/>
             <w:rPr>
-              <w:rFonts w:ascii="Cambria" w:cs="Cambria" w:eastAsia="Cambria" w:hAnsi="Cambria"/>
+              <w:rFonts w:ascii="Times New Roman" w:cs="Times New Roman" w:eastAsia="Times New Roman" w:hAnsi="Times New Roman"/>
               <w:b w:val="0"/>
               <w:i w:val="0"/>
               <w:smallCaps w:val="0"/>
@@ -761,7 +605,7 @@
               <w:vertAlign w:val="baseline"/>
             </w:rPr>
           </w:pPr>
-          <w:hyperlink w:anchor="_heading=h.35nkun2">
+          <w:hyperlink w:anchor="_heading=h.lnxbz9">
             <w:r>
               <w:rPr>
                 <w:rFonts w:ascii="Times New Roman" w:cs="Times New Roman" w:eastAsia="Times New Roman" w:hAnsi="Times New Roman"/>
@@ -777,33 +621,9 @@
                 <w:vertAlign w:val="baseline"/>
                 <w:rtl w:val="0"/>
               </w:rPr>
-              <w:t xml:space="preserve">1.3</w:t>
+              <w:t xml:space="preserve">Ejecución</w:t>
             </w:r>
           </w:hyperlink>
-          <w:hyperlink w:anchor="_heading=h.35nkun2">
-            <w:r>
-              <w:rPr>
-                <w:rFonts w:ascii="Cambria" w:cs="Cambria" w:eastAsia="Cambria" w:hAnsi="Cambria"/>
-                <w:b w:val="0"/>
-                <w:i w:val="0"/>
-                <w:smallCaps w:val="0"/>
-                <w:strike w:val="0"/>
-                <w:color w:val="000000"/>
-                <w:sz w:val="22"/>
-                <w:szCs w:val="22"/>
-                <w:u w:val="none"/>
-                <w:shd w:fill="auto" w:val="clear"/>
-                <w:vertAlign w:val="baseline"/>
-                <w:rtl w:val="0"/>
-              </w:rPr>
-              <w:tab/>
-            </w:r>
-          </w:hyperlink>
-          <w:r>
-            <w:fldChar w:fldCharType="begin"/>
-            <w:instrText xml:space="preserve"> PAGEREF _heading=h.35nkun2 \h </w:instrText>
-            <w:fldChar w:fldCharType="separate"/>
-          </w:r>
           <w:r>
             <w:rPr>
               <w:rFonts w:ascii="Times New Roman" w:cs="Times New Roman" w:eastAsia="Times New Roman" w:hAnsi="Times New Roman"/>
@@ -819,95 +639,11 @@
               <w:vertAlign w:val="baseline"/>
               <w:rtl w:val="0"/>
             </w:rPr>
-            <w:t xml:space="preserve">Uso</w:t>
             <w:tab/>
-            <w:t xml:space="preserve">4</w:t>
-          </w:r>
-          <w:r>
-            <w:fldChar w:fldCharType="end"/>
-          </w:r>
-          <w:r>
-            <w:rPr>
-              <w:rtl w:val="0"/>
-            </w:rPr>
-          </w:r>
-        </w:p>
-        <w:p>
-          <w:pPr>
-            <w:keepNext w:val="0"/>
-            <w:keepLines w:val="0"/>
-            <w:pageBreakBefore w:val="0"/>
-            <w:widowControl w:val="1"/>
-            <w:pBdr>
-              <w:top w:space="0" w:sz="0" w:val="nil"/>
-              <w:left w:space="0" w:sz="0" w:val="nil"/>
-              <w:bottom w:space="0" w:sz="0" w:val="nil"/>
-              <w:right w:space="0" w:sz="0" w:val="nil"/>
-              <w:between w:space="0" w:sz="0" w:val="nil"/>
-            </w:pBdr>
-            <w:shd w:fill="auto" w:val="clear"/>
-            <w:tabs>
-              <w:tab w:val="left" w:pos="440"/>
-              <w:tab w:val="right" w:pos="9350"/>
-            </w:tabs>
-            <w:spacing w:after="100" w:before="0" w:line="259" w:lineRule="auto"/>
-            <w:ind w:left="0" w:right="0" w:firstLine="0"/>
-            <w:jc w:val="left"/>
-            <w:rPr>
-              <w:rFonts w:ascii="Cambria" w:cs="Cambria" w:eastAsia="Cambria" w:hAnsi="Cambria"/>
-              <w:b w:val="0"/>
-              <w:i w:val="0"/>
-              <w:smallCaps w:val="0"/>
-              <w:strike w:val="0"/>
-              <w:color w:val="000000"/>
-              <w:sz w:val="22"/>
-              <w:szCs w:val="22"/>
-              <w:u w:val="none"/>
-              <w:shd w:fill="auto" w:val="clear"/>
-              <w:vertAlign w:val="baseline"/>
-            </w:rPr>
-          </w:pPr>
-          <w:hyperlink w:anchor="_heading=h.1ksv4uv">
-            <w:r>
-              <w:rPr>
-                <w:rFonts w:ascii="Times New Roman" w:cs="Times New Roman" w:eastAsia="Times New Roman" w:hAnsi="Times New Roman"/>
-                <w:b w:val="0"/>
-                <w:i w:val="0"/>
-                <w:smallCaps w:val="0"/>
-                <w:strike w:val="0"/>
-                <w:color w:val="000000"/>
-                <w:sz w:val="22"/>
-                <w:szCs w:val="22"/>
-                <w:u w:val="none"/>
-                <w:shd w:fill="auto" w:val="clear"/>
-                <w:vertAlign w:val="baseline"/>
-                <w:rtl w:val="0"/>
-              </w:rPr>
-              <w:t xml:space="preserve">2</w:t>
-            </w:r>
-          </w:hyperlink>
-          <w:hyperlink w:anchor="_heading=h.1ksv4uv">
-            <w:r>
-              <w:rPr>
-                <w:rFonts w:ascii="Cambria" w:cs="Cambria" w:eastAsia="Cambria" w:hAnsi="Cambria"/>
-                <w:b w:val="0"/>
-                <w:i w:val="0"/>
-                <w:smallCaps w:val="0"/>
-                <w:strike w:val="0"/>
-                <w:color w:val="000000"/>
-                <w:sz w:val="22"/>
-                <w:szCs w:val="22"/>
-                <w:u w:val="none"/>
-                <w:shd w:fill="auto" w:val="clear"/>
-                <w:vertAlign w:val="baseline"/>
-                <w:rtl w:val="0"/>
-              </w:rPr>
-              <w:tab/>
-            </w:r>
-          </w:hyperlink>
+          </w:r>
           <w:r>
             <w:fldChar w:fldCharType="begin"/>
-            <w:instrText xml:space="preserve"> PAGEREF _heading=h.1ksv4uv \h </w:instrText>
+            <w:instrText xml:space="preserve"> PAGEREF _heading=h.lnxbz9 \h </w:instrText>
             <w:fldChar w:fldCharType="separate"/>
           </w:r>
           <w:r>
@@ -925,9 +661,7 @@
               <w:vertAlign w:val="baseline"/>
               <w:rtl w:val="0"/>
             </w:rPr>
-            <w:t xml:space="preserve">Descripción del problema</w:t>
-            <w:tab/>
-            <w:t xml:space="preserve">4</w:t>
+            <w:t xml:space="preserve">3</w:t>
           </w:r>
           <w:r>
             <w:fldChar w:fldCharType="end"/>
@@ -940,27 +674,13 @@
         </w:p>
         <w:p>
           <w:pPr>
-            <w:keepNext w:val="0"/>
-            <w:keepLines w:val="0"/>
-            <w:pageBreakBefore w:val="0"/>
-            <w:widowControl w:val="1"/>
-            <w:pBdr>
-              <w:top w:space="0" w:sz="0" w:val="nil"/>
-              <w:left w:space="0" w:sz="0" w:val="nil"/>
-              <w:bottom w:space="0" w:sz="0" w:val="nil"/>
-              <w:right w:space="0" w:sz="0" w:val="nil"/>
-              <w:between w:space="0" w:sz="0" w:val="nil"/>
-            </w:pBdr>
-            <w:shd w:fill="auto" w:val="clear"/>
             <w:tabs>
-              <w:tab w:val="left" w:pos="440"/>
-              <w:tab w:val="right" w:pos="9350"/>
+              <w:tab w:val="right" w:pos="9360"/>
             </w:tabs>
-            <w:spacing w:after="100" w:before="0" w:line="259" w:lineRule="auto"/>
-            <w:ind w:left="0" w:right="0" w:firstLine="0"/>
-            <w:jc w:val="left"/>
+            <w:spacing w:before="60" w:line="240" w:lineRule="auto"/>
+            <w:ind w:left="360" w:firstLine="0"/>
             <w:rPr>
-              <w:rFonts w:ascii="Cambria" w:cs="Cambria" w:eastAsia="Cambria" w:hAnsi="Cambria"/>
+              <w:rFonts w:ascii="Times New Roman" w:cs="Times New Roman" w:eastAsia="Times New Roman" w:hAnsi="Times New Roman"/>
               <w:b w:val="0"/>
               <w:i w:val="0"/>
               <w:smallCaps w:val="0"/>
@@ -973,7 +693,7 @@
               <w:vertAlign w:val="baseline"/>
             </w:rPr>
           </w:pPr>
-          <w:hyperlink w:anchor="_heading=h.44sinio">
+          <w:hyperlink w:anchor="_heading=h.35nkun2">
             <w:r>
               <w:rPr>
                 <w:rFonts w:ascii="Times New Roman" w:cs="Times New Roman" w:eastAsia="Times New Roman" w:hAnsi="Times New Roman"/>
@@ -989,33 +709,9 @@
                 <w:vertAlign w:val="baseline"/>
                 <w:rtl w:val="0"/>
               </w:rPr>
-              <w:t xml:space="preserve">1.</w:t>
+              <w:t xml:space="preserve">Uso</w:t>
             </w:r>
           </w:hyperlink>
-          <w:hyperlink w:anchor="_heading=h.44sinio">
-            <w:r>
-              <w:rPr>
-                <w:rFonts w:ascii="Cambria" w:cs="Cambria" w:eastAsia="Cambria" w:hAnsi="Cambria"/>
-                <w:b w:val="0"/>
-                <w:i w:val="0"/>
-                <w:smallCaps w:val="0"/>
-                <w:strike w:val="0"/>
-                <w:color w:val="000000"/>
-                <w:sz w:val="22"/>
-                <w:szCs w:val="22"/>
-                <w:u w:val="none"/>
-                <w:shd w:fill="auto" w:val="clear"/>
-                <w:vertAlign w:val="baseline"/>
-                <w:rtl w:val="0"/>
-              </w:rPr>
-              <w:tab/>
-            </w:r>
-          </w:hyperlink>
-          <w:r>
-            <w:fldChar w:fldCharType="begin"/>
-            <w:instrText xml:space="preserve"> PAGEREF _heading=h.44sinio \h </w:instrText>
-            <w:fldChar w:fldCharType="separate"/>
-          </w:r>
           <w:r>
             <w:rPr>
               <w:rFonts w:ascii="Times New Roman" w:cs="Times New Roman" w:eastAsia="Times New Roman" w:hAnsi="Times New Roman"/>
@@ -1031,95 +727,11 @@
               <w:vertAlign w:val="baseline"/>
               <w:rtl w:val="0"/>
             </w:rPr>
-            <w:t xml:space="preserve">Diseño programa</w:t>
             <w:tab/>
-            <w:t xml:space="preserve">5</w:t>
-          </w:r>
-          <w:r>
-            <w:fldChar w:fldCharType="end"/>
-          </w:r>
-          <w:r>
-            <w:rPr>
-              <w:rtl w:val="0"/>
-            </w:rPr>
-          </w:r>
-        </w:p>
-        <w:p>
-          <w:pPr>
-            <w:keepNext w:val="0"/>
-            <w:keepLines w:val="0"/>
-            <w:pageBreakBefore w:val="0"/>
-            <w:widowControl w:val="1"/>
-            <w:pBdr>
-              <w:top w:space="0" w:sz="0" w:val="nil"/>
-              <w:left w:space="0" w:sz="0" w:val="nil"/>
-              <w:bottom w:space="0" w:sz="0" w:val="nil"/>
-              <w:right w:space="0" w:sz="0" w:val="nil"/>
-              <w:between w:space="0" w:sz="0" w:val="nil"/>
-            </w:pBdr>
-            <w:shd w:fill="auto" w:val="clear"/>
-            <w:tabs>
-              <w:tab w:val="left" w:pos="880"/>
-              <w:tab w:val="right" w:pos="9350"/>
-            </w:tabs>
-            <w:spacing w:after="100" w:before="0" w:line="259" w:lineRule="auto"/>
-            <w:ind w:left="220" w:right="0" w:firstLine="0"/>
-            <w:jc w:val="left"/>
-            <w:rPr>
-              <w:rFonts w:ascii="Cambria" w:cs="Cambria" w:eastAsia="Cambria" w:hAnsi="Cambria"/>
-              <w:b w:val="0"/>
-              <w:i w:val="0"/>
-              <w:smallCaps w:val="0"/>
-              <w:strike w:val="0"/>
-              <w:color w:val="000000"/>
-              <w:sz w:val="22"/>
-              <w:szCs w:val="22"/>
-              <w:u w:val="none"/>
-              <w:shd w:fill="auto" w:val="clear"/>
-              <w:vertAlign w:val="baseline"/>
-            </w:rPr>
-          </w:pPr>
-          <w:hyperlink w:anchor="_heading=h.2jxsxqh">
-            <w:r>
-              <w:rPr>
-                <w:rFonts w:ascii="Times New Roman" w:cs="Times New Roman" w:eastAsia="Times New Roman" w:hAnsi="Times New Roman"/>
-                <w:b w:val="0"/>
-                <w:i w:val="0"/>
-                <w:smallCaps w:val="0"/>
-                <w:strike w:val="0"/>
-                <w:color w:val="000000"/>
-                <w:sz w:val="22"/>
-                <w:szCs w:val="22"/>
-                <w:u w:val="none"/>
-                <w:shd w:fill="auto" w:val="clear"/>
-                <w:vertAlign w:val="baseline"/>
-                <w:rtl w:val="0"/>
-              </w:rPr>
-              <w:t xml:space="preserve">2.1</w:t>
-            </w:r>
-          </w:hyperlink>
-          <w:hyperlink w:anchor="_heading=h.2jxsxqh">
-            <w:r>
-              <w:rPr>
-                <w:rFonts w:ascii="Cambria" w:cs="Cambria" w:eastAsia="Cambria" w:hAnsi="Cambria"/>
-                <w:b w:val="0"/>
-                <w:i w:val="0"/>
-                <w:smallCaps w:val="0"/>
-                <w:strike w:val="0"/>
-                <w:color w:val="000000"/>
-                <w:sz w:val="22"/>
-                <w:szCs w:val="22"/>
-                <w:u w:val="none"/>
-                <w:shd w:fill="auto" w:val="clear"/>
-                <w:vertAlign w:val="baseline"/>
-                <w:rtl w:val="0"/>
-              </w:rPr>
-              <w:tab/>
-            </w:r>
-          </w:hyperlink>
+          </w:r>
           <w:r>
             <w:fldChar w:fldCharType="begin"/>
-            <w:instrText xml:space="preserve"> PAGEREF _heading=h.2jxsxqh \h </w:instrText>
+            <w:instrText xml:space="preserve"> PAGEREF _heading=h.35nkun2 \h </w:instrText>
             <w:fldChar w:fldCharType="separate"/>
           </w:r>
           <w:r>
@@ -1137,9 +749,7 @@
               <w:vertAlign w:val="baseline"/>
               <w:rtl w:val="0"/>
             </w:rPr>
-            <w:t xml:space="preserve">Decisiones de diseño</w:t>
-            <w:tab/>
-            <w:t xml:space="preserve">5</w:t>
+            <w:t xml:space="preserve">4</w:t>
           </w:r>
           <w:r>
             <w:fldChar w:fldCharType="end"/>
@@ -1152,27 +762,13 @@
         </w:p>
         <w:p>
           <w:pPr>
-            <w:keepNext w:val="0"/>
-            <w:keepLines w:val="0"/>
-            <w:pageBreakBefore w:val="0"/>
-            <w:widowControl w:val="1"/>
-            <w:pBdr>
-              <w:top w:space="0" w:sz="0" w:val="nil"/>
-              <w:left w:space="0" w:sz="0" w:val="nil"/>
-              <w:bottom w:space="0" w:sz="0" w:val="nil"/>
-              <w:right w:space="0" w:sz="0" w:val="nil"/>
-              <w:between w:space="0" w:sz="0" w:val="nil"/>
-            </w:pBdr>
-            <w:shd w:fill="auto" w:val="clear"/>
             <w:tabs>
-              <w:tab w:val="left" w:pos="880"/>
-              <w:tab w:val="right" w:pos="9350"/>
+              <w:tab w:val="right" w:pos="9360"/>
             </w:tabs>
-            <w:spacing w:after="100" w:before="0" w:line="259" w:lineRule="auto"/>
-            <w:ind w:left="220" w:right="0" w:firstLine="0"/>
-            <w:jc w:val="left"/>
+            <w:spacing w:before="200" w:line="240" w:lineRule="auto"/>
+            <w:ind w:left="0" w:firstLine="0"/>
             <w:rPr>
-              <w:rFonts w:ascii="Cambria" w:cs="Cambria" w:eastAsia="Cambria" w:hAnsi="Cambria"/>
+              <w:rFonts w:ascii="Times New Roman" w:cs="Times New Roman" w:eastAsia="Times New Roman" w:hAnsi="Times New Roman"/>
               <w:b w:val="0"/>
               <w:i w:val="0"/>
               <w:smallCaps w:val="0"/>
@@ -1185,7 +781,7 @@
               <w:vertAlign w:val="baseline"/>
             </w:rPr>
           </w:pPr>
-          <w:hyperlink w:anchor="_heading=h.z337ya">
+          <w:hyperlink w:anchor="_heading=h.1ksv4uv">
             <w:r>
               <w:rPr>
                 <w:rFonts w:ascii="Times New Roman" w:cs="Times New Roman" w:eastAsia="Times New Roman" w:hAnsi="Times New Roman"/>
@@ -1201,33 +797,9 @@
                 <w:vertAlign w:val="baseline"/>
                 <w:rtl w:val="0"/>
               </w:rPr>
-              <w:t xml:space="preserve">2.2</w:t>
+              <w:t xml:space="preserve">Descripción del problema</w:t>
             </w:r>
           </w:hyperlink>
-          <w:hyperlink w:anchor="_heading=h.z337ya">
-            <w:r>
-              <w:rPr>
-                <w:rFonts w:ascii="Cambria" w:cs="Cambria" w:eastAsia="Cambria" w:hAnsi="Cambria"/>
-                <w:b w:val="0"/>
-                <w:i w:val="0"/>
-                <w:smallCaps w:val="0"/>
-                <w:strike w:val="0"/>
-                <w:color w:val="000000"/>
-                <w:sz w:val="22"/>
-                <w:szCs w:val="22"/>
-                <w:u w:val="none"/>
-                <w:shd w:fill="auto" w:val="clear"/>
-                <w:vertAlign w:val="baseline"/>
-                <w:rtl w:val="0"/>
-              </w:rPr>
-              <w:tab/>
-            </w:r>
-          </w:hyperlink>
-          <w:r>
-            <w:fldChar w:fldCharType="begin"/>
-            <w:instrText xml:space="preserve"> PAGEREF _heading=h.z337ya \h </w:instrText>
-            <w:fldChar w:fldCharType="separate"/>
-          </w:r>
           <w:r>
             <w:rPr>
               <w:rFonts w:ascii="Times New Roman" w:cs="Times New Roman" w:eastAsia="Times New Roman" w:hAnsi="Times New Roman"/>
@@ -1243,9 +815,29 @@
               <w:vertAlign w:val="baseline"/>
               <w:rtl w:val="0"/>
             </w:rPr>
-            <w:t xml:space="preserve">Algoritmos usados</w:t>
             <w:tab/>
-            <w:t xml:space="preserve">5</w:t>
+          </w:r>
+          <w:r>
+            <w:fldChar w:fldCharType="begin"/>
+            <w:instrText xml:space="preserve"> PAGEREF _heading=h.1ksv4uv \h </w:instrText>
+            <w:fldChar w:fldCharType="separate"/>
+          </w:r>
+          <w:r>
+            <w:rPr>
+              <w:rFonts w:ascii="Times New Roman" w:cs="Times New Roman" w:eastAsia="Times New Roman" w:hAnsi="Times New Roman"/>
+              <w:b w:val="1"/>
+              <w:i w:val="0"/>
+              <w:smallCaps w:val="0"/>
+              <w:strike w:val="0"/>
+              <w:color w:val="000000"/>
+              <w:sz w:val="22"/>
+              <w:szCs w:val="22"/>
+              <w:u w:val="none"/>
+              <w:shd w:fill="auto" w:val="clear"/>
+              <w:vertAlign w:val="baseline"/>
+              <w:rtl w:val="0"/>
+            </w:rPr>
+            <w:t xml:space="preserve">4</w:t>
           </w:r>
           <w:r>
             <w:fldChar w:fldCharType="end"/>
@@ -1258,27 +850,13 @@
         </w:p>
         <w:p>
           <w:pPr>
-            <w:keepNext w:val="0"/>
-            <w:keepLines w:val="0"/>
-            <w:pageBreakBefore w:val="0"/>
-            <w:widowControl w:val="1"/>
-            <w:pBdr>
-              <w:top w:space="0" w:sz="0" w:val="nil"/>
-              <w:left w:space="0" w:sz="0" w:val="nil"/>
-              <w:bottom w:space="0" w:sz="0" w:val="nil"/>
-              <w:right w:space="0" w:sz="0" w:val="nil"/>
-              <w:between w:space="0" w:sz="0" w:val="nil"/>
-            </w:pBdr>
-            <w:shd w:fill="auto" w:val="clear"/>
             <w:tabs>
-              <w:tab w:val="left" w:pos="440"/>
-              <w:tab w:val="right" w:pos="9350"/>
+              <w:tab w:val="right" w:pos="9360"/>
             </w:tabs>
-            <w:spacing w:after="100" w:before="0" w:line="259" w:lineRule="auto"/>
-            <w:ind w:left="0" w:right="0" w:firstLine="0"/>
-            <w:jc w:val="left"/>
+            <w:spacing w:before="200" w:line="240" w:lineRule="auto"/>
+            <w:ind w:left="0" w:firstLine="0"/>
             <w:rPr>
-              <w:rFonts w:ascii="Cambria" w:cs="Cambria" w:eastAsia="Cambria" w:hAnsi="Cambria"/>
+              <w:rFonts w:ascii="Times New Roman" w:cs="Times New Roman" w:eastAsia="Times New Roman" w:hAnsi="Times New Roman"/>
               <w:b w:val="0"/>
               <w:i w:val="0"/>
               <w:smallCaps w:val="0"/>
@@ -1291,7 +869,7 @@
               <w:vertAlign w:val="baseline"/>
             </w:rPr>
           </w:pPr>
-          <w:hyperlink w:anchor="_heading=h.3j2qqm3">
+          <w:hyperlink w:anchor="_heading=h.44sinio">
             <w:r>
               <w:rPr>
                 <w:rFonts w:ascii="Times New Roman" w:cs="Times New Roman" w:eastAsia="Times New Roman" w:hAnsi="Times New Roman"/>
@@ -1307,33 +885,9 @@
                 <w:vertAlign w:val="baseline"/>
                 <w:rtl w:val="0"/>
               </w:rPr>
-              <w:t xml:space="preserve">3</w:t>
+              <w:t xml:space="preserve">Diseño programa</w:t>
             </w:r>
           </w:hyperlink>
-          <w:hyperlink w:anchor="_heading=h.3j2qqm3">
-            <w:r>
-              <w:rPr>
-                <w:rFonts w:ascii="Cambria" w:cs="Cambria" w:eastAsia="Cambria" w:hAnsi="Cambria"/>
-                <w:b w:val="0"/>
-                <w:i w:val="0"/>
-                <w:smallCaps w:val="0"/>
-                <w:strike w:val="0"/>
-                <w:color w:val="000000"/>
-                <w:sz w:val="22"/>
-                <w:szCs w:val="22"/>
-                <w:u w:val="none"/>
-                <w:shd w:fill="auto" w:val="clear"/>
-                <w:vertAlign w:val="baseline"/>
-                <w:rtl w:val="0"/>
-              </w:rPr>
-              <w:tab/>
-            </w:r>
-          </w:hyperlink>
-          <w:r>
-            <w:fldChar w:fldCharType="begin"/>
-            <w:instrText xml:space="preserve"> PAGEREF _heading=h.3j2qqm3 \h </w:instrText>
-            <w:fldChar w:fldCharType="separate"/>
-          </w:r>
           <w:r>
             <w:rPr>
               <w:rFonts w:ascii="Times New Roman" w:cs="Times New Roman" w:eastAsia="Times New Roman" w:hAnsi="Times New Roman"/>
@@ -1349,9 +903,29 @@
               <w:vertAlign w:val="baseline"/>
               <w:rtl w:val="0"/>
             </w:rPr>
-            <w:t xml:space="preserve">Librerías Usadas</w:t>
             <w:tab/>
-            <w:t xml:space="preserve">7</w:t>
+          </w:r>
+          <w:r>
+            <w:fldChar w:fldCharType="begin"/>
+            <w:instrText xml:space="preserve"> PAGEREF _heading=h.44sinio \h </w:instrText>
+            <w:fldChar w:fldCharType="separate"/>
+          </w:r>
+          <w:r>
+            <w:rPr>
+              <w:rFonts w:ascii="Times New Roman" w:cs="Times New Roman" w:eastAsia="Times New Roman" w:hAnsi="Times New Roman"/>
+              <w:b w:val="1"/>
+              <w:i w:val="0"/>
+              <w:smallCaps w:val="0"/>
+              <w:strike w:val="0"/>
+              <w:color w:val="000000"/>
+              <w:sz w:val="22"/>
+              <w:szCs w:val="22"/>
+              <w:u w:val="none"/>
+              <w:shd w:fill="auto" w:val="clear"/>
+              <w:vertAlign w:val="baseline"/>
+              <w:rtl w:val="0"/>
+            </w:rPr>
+            <w:t xml:space="preserve">5</w:t>
           </w:r>
           <w:r>
             <w:fldChar w:fldCharType="end"/>
@@ -1364,27 +938,13 @@
         </w:p>
         <w:p>
           <w:pPr>
-            <w:keepNext w:val="0"/>
-            <w:keepLines w:val="0"/>
-            <w:pageBreakBefore w:val="0"/>
-            <w:widowControl w:val="1"/>
-            <w:pBdr>
-              <w:top w:space="0" w:sz="0" w:val="nil"/>
-              <w:left w:space="0" w:sz="0" w:val="nil"/>
-              <w:bottom w:space="0" w:sz="0" w:val="nil"/>
-              <w:right w:space="0" w:sz="0" w:val="nil"/>
-              <w:between w:space="0" w:sz="0" w:val="nil"/>
-            </w:pBdr>
-            <w:shd w:fill="auto" w:val="clear"/>
             <w:tabs>
-              <w:tab w:val="left" w:pos="440"/>
-              <w:tab w:val="right" w:pos="9350"/>
+              <w:tab w:val="right" w:pos="9360"/>
             </w:tabs>
-            <w:spacing w:after="100" w:before="0" w:line="259" w:lineRule="auto"/>
-            <w:ind w:left="0" w:right="0" w:firstLine="0"/>
-            <w:jc w:val="left"/>
+            <w:spacing w:before="60" w:line="240" w:lineRule="auto"/>
+            <w:ind w:left="360" w:firstLine="0"/>
             <w:rPr>
-              <w:rFonts w:ascii="Cambria" w:cs="Cambria" w:eastAsia="Cambria" w:hAnsi="Cambria"/>
+              <w:rFonts w:ascii="Times New Roman" w:cs="Times New Roman" w:eastAsia="Times New Roman" w:hAnsi="Times New Roman"/>
               <w:b w:val="0"/>
               <w:i w:val="0"/>
               <w:smallCaps w:val="0"/>
@@ -1397,7 +957,7 @@
               <w:vertAlign w:val="baseline"/>
             </w:rPr>
           </w:pPr>
-          <w:hyperlink w:anchor="_heading=h.1y810tw">
+          <w:hyperlink w:anchor="_heading=h.2jxsxqh">
             <w:r>
               <w:rPr>
                 <w:rFonts w:ascii="Times New Roman" w:cs="Times New Roman" w:eastAsia="Times New Roman" w:hAnsi="Times New Roman"/>
@@ -1413,33 +973,9 @@
                 <w:vertAlign w:val="baseline"/>
                 <w:rtl w:val="0"/>
               </w:rPr>
-              <w:t xml:space="preserve">4</w:t>
+              <w:t xml:space="preserve">Decisiones de diseño</w:t>
             </w:r>
           </w:hyperlink>
-          <w:hyperlink w:anchor="_heading=h.1y810tw">
-            <w:r>
-              <w:rPr>
-                <w:rFonts w:ascii="Cambria" w:cs="Cambria" w:eastAsia="Cambria" w:hAnsi="Cambria"/>
-                <w:b w:val="0"/>
-                <w:i w:val="0"/>
-                <w:smallCaps w:val="0"/>
-                <w:strike w:val="0"/>
-                <w:color w:val="000000"/>
-                <w:sz w:val="22"/>
-                <w:szCs w:val="22"/>
-                <w:u w:val="none"/>
-                <w:shd w:fill="auto" w:val="clear"/>
-                <w:vertAlign w:val="baseline"/>
-                <w:rtl w:val="0"/>
-              </w:rPr>
-              <w:tab/>
-            </w:r>
-          </w:hyperlink>
-          <w:r>
-            <w:fldChar w:fldCharType="begin"/>
-            <w:instrText xml:space="preserve"> PAGEREF _heading=h.1y810tw \h </w:instrText>
-            <w:fldChar w:fldCharType="separate"/>
-          </w:r>
           <w:r>
             <w:rPr>
               <w:rFonts w:ascii="Times New Roman" w:cs="Times New Roman" w:eastAsia="Times New Roman" w:hAnsi="Times New Roman"/>
@@ -1455,95 +991,11 @@
               <w:vertAlign w:val="baseline"/>
               <w:rtl w:val="0"/>
             </w:rPr>
-            <w:t xml:space="preserve">Resultados</w:t>
             <w:tab/>
-            <w:t xml:space="preserve">8</w:t>
-          </w:r>
-          <w:r>
-            <w:fldChar w:fldCharType="end"/>
-          </w:r>
-          <w:r>
-            <w:rPr>
-              <w:rtl w:val="0"/>
-            </w:rPr>
-          </w:r>
-        </w:p>
-        <w:p>
-          <w:pPr>
-            <w:keepNext w:val="0"/>
-            <w:keepLines w:val="0"/>
-            <w:pageBreakBefore w:val="0"/>
-            <w:widowControl w:val="1"/>
-            <w:pBdr>
-              <w:top w:space="0" w:sz="0" w:val="nil"/>
-              <w:left w:space="0" w:sz="0" w:val="nil"/>
-              <w:bottom w:space="0" w:sz="0" w:val="nil"/>
-              <w:right w:space="0" w:sz="0" w:val="nil"/>
-              <w:between w:space="0" w:sz="0" w:val="nil"/>
-            </w:pBdr>
-            <w:shd w:fill="auto" w:val="clear"/>
-            <w:tabs>
-              <w:tab w:val="left" w:pos="440"/>
-              <w:tab w:val="right" w:pos="9350"/>
-            </w:tabs>
-            <w:spacing w:after="100" w:before="0" w:line="259" w:lineRule="auto"/>
-            <w:ind w:left="0" w:right="0" w:firstLine="0"/>
-            <w:jc w:val="left"/>
-            <w:rPr>
-              <w:rFonts w:ascii="Cambria" w:cs="Cambria" w:eastAsia="Cambria" w:hAnsi="Cambria"/>
-              <w:b w:val="0"/>
-              <w:i w:val="0"/>
-              <w:smallCaps w:val="0"/>
-              <w:strike w:val="0"/>
-              <w:color w:val="000000"/>
-              <w:sz w:val="22"/>
-              <w:szCs w:val="22"/>
-              <w:u w:val="none"/>
-              <w:shd w:fill="auto" w:val="clear"/>
-              <w:vertAlign w:val="baseline"/>
-            </w:rPr>
-          </w:pPr>
-          <w:hyperlink w:anchor="_heading=h.4i7ojhp">
-            <w:r>
-              <w:rPr>
-                <w:rFonts w:ascii="Times New Roman" w:cs="Times New Roman" w:eastAsia="Times New Roman" w:hAnsi="Times New Roman"/>
-                <w:b w:val="0"/>
-                <w:i w:val="0"/>
-                <w:smallCaps w:val="0"/>
-                <w:strike w:val="0"/>
-                <w:color w:val="000000"/>
-                <w:sz w:val="22"/>
-                <w:szCs w:val="22"/>
-                <w:u w:val="none"/>
-                <w:shd w:fill="auto" w:val="clear"/>
-                <w:vertAlign w:val="baseline"/>
-                <w:rtl w:val="0"/>
-              </w:rPr>
-              <w:t xml:space="preserve">5</w:t>
-            </w:r>
-          </w:hyperlink>
-          <w:hyperlink w:anchor="_heading=h.4i7ojhp">
-            <w:r>
-              <w:rPr>
-                <w:rFonts w:ascii="Cambria" w:cs="Cambria" w:eastAsia="Cambria" w:hAnsi="Cambria"/>
-                <w:b w:val="0"/>
-                <w:i w:val="0"/>
-                <w:smallCaps w:val="0"/>
-                <w:strike w:val="0"/>
-                <w:color w:val="000000"/>
-                <w:sz w:val="22"/>
-                <w:szCs w:val="22"/>
-                <w:u w:val="none"/>
-                <w:shd w:fill="auto" w:val="clear"/>
-                <w:vertAlign w:val="baseline"/>
-                <w:rtl w:val="0"/>
-              </w:rPr>
-              <w:tab/>
-            </w:r>
-          </w:hyperlink>
+          </w:r>
           <w:r>
             <w:fldChar w:fldCharType="begin"/>
-            <w:instrText xml:space="preserve"> PAGEREF _heading=h.4i7ojhp \h </w:instrText>
+            <w:instrText xml:space="preserve"> PAGEREF _heading=h.2jxsxqh \h </w:instrText>
             <w:fldChar w:fldCharType="separate"/>
           </w:r>
           <w:r>
@@ -1561,8 +1013,270 @@
               <w:vertAlign w:val="baseline"/>
               <w:rtl w:val="0"/>
             </w:rPr>
-            <w:t xml:space="preserve">Bitácora</w:t>
+            <w:t xml:space="preserve">5</w:t>
+          </w:r>
+          <w:r>
+            <w:fldChar w:fldCharType="end"/>
+          </w:r>
+          <w:r>
+            <w:rPr>
+              <w:rtl w:val="0"/>
+            </w:rPr>
+          </w:r>
+        </w:p>
+        <w:p>
+          <w:pPr>
+            <w:tabs>
+              <w:tab w:val="right" w:pos="9360"/>
+            </w:tabs>
+            <w:spacing w:before="60" w:line="240" w:lineRule="auto"/>
+            <w:ind w:left="360" w:firstLine="0"/>
+            <w:rPr>
+              <w:rFonts w:ascii="Times New Roman" w:cs="Times New Roman" w:eastAsia="Times New Roman" w:hAnsi="Times New Roman"/>
+              <w:b w:val="0"/>
+              <w:i w:val="0"/>
+              <w:smallCaps w:val="0"/>
+              <w:strike w:val="0"/>
+              <w:color w:val="000000"/>
+              <w:sz w:val="22"/>
+              <w:szCs w:val="22"/>
+              <w:u w:val="none"/>
+              <w:shd w:fill="auto" w:val="clear"/>
+              <w:vertAlign w:val="baseline"/>
+            </w:rPr>
+          </w:pPr>
+          <w:hyperlink w:anchor="_heading=h.z337ya">
+            <w:r>
+              <w:rPr>
+                <w:rFonts w:ascii="Times New Roman" w:cs="Times New Roman" w:eastAsia="Times New Roman" w:hAnsi="Times New Roman"/>
+                <w:b w:val="0"/>
+                <w:i w:val="0"/>
+                <w:smallCaps w:val="0"/>
+                <w:strike w:val="0"/>
+                <w:color w:val="000000"/>
+                <w:sz w:val="22"/>
+                <w:szCs w:val="22"/>
+                <w:u w:val="none"/>
+                <w:shd w:fill="auto" w:val="clear"/>
+                <w:vertAlign w:val="baseline"/>
+                <w:rtl w:val="0"/>
+              </w:rPr>
+              <w:t xml:space="preserve">Algoritmos usados</w:t>
+            </w:r>
+          </w:hyperlink>
+          <w:r>
+            <w:rPr>
+              <w:rFonts w:ascii="Times New Roman" w:cs="Times New Roman" w:eastAsia="Times New Roman" w:hAnsi="Times New Roman"/>
+              <w:b w:val="0"/>
+              <w:i w:val="0"/>
+              <w:smallCaps w:val="0"/>
+              <w:strike w:val="0"/>
+              <w:color w:val="000000"/>
+              <w:sz w:val="22"/>
+              <w:szCs w:val="22"/>
+              <w:u w:val="none"/>
+              <w:shd w:fill="auto" w:val="clear"/>
+              <w:vertAlign w:val="baseline"/>
+              <w:rtl w:val="0"/>
+            </w:rPr>
             <w:tab/>
+          </w:r>
+          <w:r>
+            <w:fldChar w:fldCharType="begin"/>
+            <w:instrText xml:space="preserve"> PAGEREF _heading=h.z337ya \h </w:instrText>
+            <w:fldChar w:fldCharType="separate"/>
+          </w:r>
+          <w:r>
+            <w:rPr>
+              <w:rFonts w:ascii="Times New Roman" w:cs="Times New Roman" w:eastAsia="Times New Roman" w:hAnsi="Times New Roman"/>
+              <w:b w:val="0"/>
+              <w:i w:val="0"/>
+              <w:smallCaps w:val="0"/>
+              <w:strike w:val="0"/>
+              <w:color w:val="000000"/>
+              <w:sz w:val="22"/>
+              <w:szCs w:val="22"/>
+              <w:u w:val="none"/>
+              <w:shd w:fill="auto" w:val="clear"/>
+              <w:vertAlign w:val="baseline"/>
+              <w:rtl w:val="0"/>
+            </w:rPr>
+            <w:t xml:space="preserve">5</w:t>
+          </w:r>
+          <w:r>
+            <w:fldChar w:fldCharType="end"/>
+          </w:r>
+          <w:r>
+            <w:rPr>
+              <w:rtl w:val="0"/>
+            </w:rPr>
+          </w:r>
+        </w:p>
+        <w:p>
+          <w:pPr>
+            <w:tabs>
+              <w:tab w:val="right" w:pos="9360"/>
+            </w:tabs>
+            <w:spacing w:before="200" w:line="240" w:lineRule="auto"/>
+            <w:ind w:left="0" w:firstLine="0"/>
+            <w:rPr>
+              <w:rFonts w:ascii="Times New Roman" w:cs="Times New Roman" w:eastAsia="Times New Roman" w:hAnsi="Times New Roman"/>
+              <w:b w:val="0"/>
+              <w:i w:val="0"/>
+              <w:smallCaps w:val="0"/>
+              <w:strike w:val="0"/>
+              <w:color w:val="000000"/>
+              <w:sz w:val="22"/>
+              <w:szCs w:val="22"/>
+              <w:u w:val="none"/>
+              <w:shd w:fill="auto" w:val="clear"/>
+              <w:vertAlign w:val="baseline"/>
+            </w:rPr>
+          </w:pPr>
+          <w:hyperlink w:anchor="_heading=h.3j2qqm3">
+            <w:r>
+              <w:rPr>
+                <w:rFonts w:ascii="Times New Roman" w:cs="Times New Roman" w:eastAsia="Times New Roman" w:hAnsi="Times New Roman"/>
+                <w:b w:val="0"/>
+                <w:i w:val="0"/>
+                <w:smallCaps w:val="0"/>
+                <w:strike w:val="0"/>
+                <w:color w:val="000000"/>
+                <w:sz w:val="22"/>
+                <w:szCs w:val="22"/>
+                <w:u w:val="none"/>
+                <w:shd w:fill="auto" w:val="clear"/>
+                <w:vertAlign w:val="baseline"/>
+                <w:rtl w:val="0"/>
+              </w:rPr>
+              <w:t xml:space="preserve">Librerías Usadas</w:t>
+            </w:r>
+          </w:hyperlink>
+          <w:r>
+            <w:rPr>
+              <w:rFonts w:ascii="Times New Roman" w:cs="Times New Roman" w:eastAsia="Times New Roman" w:hAnsi="Times New Roman"/>
+              <w:b w:val="0"/>
+              <w:i w:val="0"/>
+              <w:smallCaps w:val="0"/>
+              <w:strike w:val="0"/>
+              <w:color w:val="000000"/>
+              <w:sz w:val="22"/>
+              <w:szCs w:val="22"/>
+              <w:u w:val="none"/>
+              <w:shd w:fill="auto" w:val="clear"/>
+              <w:vertAlign w:val="baseline"/>
+              <w:rtl w:val="0"/>
+            </w:rPr>
+            <w:tab/>
+          </w:r>
+          <w:r>
+            <w:fldChar w:fldCharType="begin"/>
+            <w:instrText xml:space="preserve"> PAGEREF _heading=h.3j2qqm3 \h </w:instrText>
+            <w:fldChar w:fldCharType="separate"/>
+          </w:r>
+          <w:r>
+            <w:rPr>
+              <w:rFonts w:ascii="Times New Roman" w:cs="Times New Roman" w:eastAsia="Times New Roman" w:hAnsi="Times New Roman"/>
+              <w:b w:val="1"/>
+              <w:i w:val="0"/>
+              <w:smallCaps w:val="0"/>
+              <w:strike w:val="0"/>
+              <w:color w:val="000000"/>
+              <w:sz w:val="22"/>
+              <w:szCs w:val="22"/>
+              <w:u w:val="none"/>
+              <w:shd w:fill="auto" w:val="clear"/>
+              <w:vertAlign w:val="baseline"/>
+              <w:rtl w:val="0"/>
+            </w:rPr>
+            <w:t xml:space="preserve">8</w:t>
+          </w:r>
+          <w:r>
+            <w:fldChar w:fldCharType="end"/>
+          </w:r>
+          <w:r>
+            <w:rPr>
+              <w:rtl w:val="0"/>
+            </w:rPr>
+          </w:r>
+        </w:p>
+        <w:p>
+          <w:pPr>
+            <w:tabs>
+              <w:tab w:val="right" w:pos="9360"/>
+            </w:tabs>
+            <w:spacing w:before="200" w:line="240" w:lineRule="auto"/>
+            <w:ind w:left="0" w:firstLine="0"/>
+            <w:rPr>
+              <w:rFonts w:ascii="Times New Roman" w:cs="Times New Roman" w:eastAsia="Times New Roman" w:hAnsi="Times New Roman"/>
+              <w:b w:val="0"/>
+              <w:i w:val="0"/>
+              <w:smallCaps w:val="0"/>
+              <w:strike w:val="0"/>
+              <w:color w:val="000000"/>
+              <w:sz w:val="22"/>
+              <w:szCs w:val="22"/>
+              <w:u w:val="none"/>
+              <w:shd w:fill="auto" w:val="clear"/>
+              <w:vertAlign w:val="baseline"/>
+            </w:rPr>
+          </w:pPr>
+          <w:hyperlink w:anchor="_heading=h.1y810tw">
+            <w:r>
+              <w:rPr>
+                <w:rFonts w:ascii="Times New Roman" w:cs="Times New Roman" w:eastAsia="Times New Roman" w:hAnsi="Times New Roman"/>
+                <w:b w:val="0"/>
+                <w:i w:val="0"/>
+                <w:smallCaps w:val="0"/>
+                <w:strike w:val="0"/>
+                <w:color w:val="000000"/>
+                <w:sz w:val="22"/>
+                <w:szCs w:val="22"/>
+                <w:u w:val="none"/>
+                <w:shd w:fill="auto" w:val="clear"/>
+                <w:vertAlign w:val="baseline"/>
+                <w:rtl w:val="0"/>
+              </w:rPr>
+              <w:t xml:space="preserve">Resultados</w:t>
+            </w:r>
+          </w:hyperlink>
+          <w:r>
+            <w:rPr>
+              <w:rFonts w:ascii="Times New Roman" w:cs="Times New Roman" w:eastAsia="Times New Roman" w:hAnsi="Times New Roman"/>
+              <w:b w:val="0"/>
+              <w:i w:val="0"/>
+              <w:smallCaps w:val="0"/>
+              <w:strike w:val="0"/>
+              <w:color w:val="000000"/>
+              <w:sz w:val="22"/>
+              <w:szCs w:val="22"/>
+              <w:u w:val="none"/>
+              <w:shd w:fill="auto" w:val="clear"/>
+              <w:vertAlign w:val="baseline"/>
+              <w:rtl w:val="0"/>
+            </w:rPr>
+            <w:tab/>
+          </w:r>
+          <w:r>
+            <w:fldChar w:fldCharType="begin"/>
+            <w:instrText xml:space="preserve"> PAGEREF _heading=h.1y810tw \h </w:instrText>
+            <w:fldChar w:fldCharType="separate"/>
+          </w:r>
+          <w:r>
+            <w:rPr>
+              <w:rFonts w:ascii="Times New Roman" w:cs="Times New Roman" w:eastAsia="Times New Roman" w:hAnsi="Times New Roman"/>
+              <w:b w:val="1"/>
+              <w:i w:val="0"/>
+              <w:smallCaps w:val="0"/>
+              <w:strike w:val="0"/>
+              <w:color w:val="000000"/>
+              <w:sz w:val="22"/>
+              <w:szCs w:val="22"/>
+              <w:u w:val="none"/>
+              <w:shd w:fill="auto" w:val="clear"/>
+              <w:vertAlign w:val="baseline"/>
+              <w:rtl w:val="0"/>
+            </w:rPr>
             <w:t xml:space="preserve">9</w:t>
           </w:r>
           <w:r>
@@ -1580,8 +1294,82 @@
               <w:tab w:val="right" w:pos="9360"/>
             </w:tabs>
             <w:spacing w:after="80" w:before="200" w:line="240" w:lineRule="auto"/>
-            <w:rPr/>
+            <w:ind w:left="0" w:firstLine="0"/>
+            <w:rPr>
+              <w:rFonts w:ascii="Times New Roman" w:cs="Times New Roman" w:eastAsia="Times New Roman" w:hAnsi="Times New Roman"/>
+              <w:b w:val="0"/>
+              <w:i w:val="0"/>
+              <w:smallCaps w:val="0"/>
+              <w:strike w:val="0"/>
+              <w:color w:val="000000"/>
+              <w:sz w:val="22"/>
+              <w:szCs w:val="22"/>
+              <w:u w:val="none"/>
+              <w:shd w:fill="auto" w:val="clear"/>
+              <w:vertAlign w:val="baseline"/>
+            </w:rPr>
           </w:pPr>
+          <w:hyperlink w:anchor="_heading=h.4i7ojhp">
+            <w:r>
+              <w:rPr>
+                <w:rFonts w:ascii="Times New Roman" w:cs="Times New Roman" w:eastAsia="Times New Roman" w:hAnsi="Times New Roman"/>
+                <w:b w:val="0"/>
+                <w:i w:val="0"/>
+                <w:smallCaps w:val="0"/>
+                <w:strike w:val="0"/>
+                <w:color w:val="000000"/>
+                <w:sz w:val="22"/>
+                <w:szCs w:val="22"/>
+                <w:u w:val="none"/>
+                <w:shd w:fill="auto" w:val="clear"/>
+                <w:vertAlign w:val="baseline"/>
+                <w:rtl w:val="0"/>
+              </w:rPr>
+              <w:t xml:space="preserve">Bitácora</w:t>
+            </w:r>
+          </w:hyperlink>
+          <w:r>
+            <w:rPr>
+              <w:rFonts w:ascii="Times New Roman" w:cs="Times New Roman" w:eastAsia="Times New Roman" w:hAnsi="Times New Roman"/>
+              <w:b w:val="0"/>
+              <w:i w:val="0"/>
+              <w:smallCaps w:val="0"/>
+              <w:strike w:val="0"/>
+              <w:color w:val="000000"/>
+              <w:sz w:val="22"/>
+              <w:szCs w:val="22"/>
+              <w:u w:val="none"/>
+              <w:shd w:fill="auto" w:val="clear"/>
+              <w:vertAlign w:val="baseline"/>
+              <w:rtl w:val="0"/>
+            </w:rPr>
+            <w:tab/>
+          </w:r>
+          <w:r>
+            <w:fldChar w:fldCharType="begin"/>
+            <w:instrText xml:space="preserve"> PAGEREF _heading=h.4i7ojhp \h </w:instrText>
+            <w:fldChar w:fldCharType="separate"/>
+          </w:r>
+          <w:r>
+            <w:rPr>
+              <w:rFonts w:ascii="Times New Roman" w:cs="Times New Roman" w:eastAsia="Times New Roman" w:hAnsi="Times New Roman"/>
+              <w:b w:val="1"/>
+              <w:i w:val="0"/>
+              <w:smallCaps w:val="0"/>
+              <w:strike w:val="0"/>
+              <w:color w:val="000000"/>
+              <w:sz w:val="22"/>
+              <w:szCs w:val="22"/>
+              <w:u w:val="none"/>
+              <w:shd w:fill="auto" w:val="clear"/>
+              <w:vertAlign w:val="baseline"/>
+              <w:rtl w:val="0"/>
+            </w:rPr>
+            <w:t xml:space="preserve">10</w:t>
+          </w:r>
+          <w:r>
+            <w:fldChar w:fldCharType="end"/>
+          </w:r>
           <w:r>
             <w:rPr>
               <w:rtl w:val="0"/>
@@ -1813,12 +1601,12 @@
             <wp:extent cx="7578242" cy="2369820"/>
             <wp:effectExtent b="0" l="0" r="0" t="0"/>
             <wp:wrapSquare wrapText="bothSides" distB="0" distT="0" distL="114300" distR="114300"/>
-            <wp:docPr descr="Diagrama del juego parchis" id="46" name="image3.jpg"/>
+            <wp:docPr descr="Diagrama del juego parchis" id="46" name="image2.jpg"/>
             <a:graphic>
               <a:graphicData uri="http://schemas.openxmlformats.org/drawingml/2006/picture">
                 <pic:pic>
                   <pic:nvPicPr>
-                    <pic:cNvPr descr="Diagrama del juego parchis" id="0" name="image3.jpg"/>
+                    <pic:cNvPr descr="Diagrama del juego parchis" id="0" name="image2.jpg"/>
                     <pic:cNvPicPr preferRelativeResize="0"/>
                   </pic:nvPicPr>
                   <pic:blipFill>
@@ -2445,12 +2233,12 @@
           <wp:inline distB="114300" distT="114300" distL="114300" distR="114300">
             <wp:extent cx="5943600" cy="8737600"/>
             <wp:effectExtent b="0" l="0" r="0" t="0"/>
-            <wp:docPr id="48" name="image2.png"/>
+            <wp:docPr id="48" name="image3.png"/>
             <a:graphic>
               <a:graphicData uri="http://schemas.openxmlformats.org/drawingml/2006/picture">
                 <pic:pic>
                   <pic:nvPicPr>
-                    <pic:cNvPr id="0" name="image2.png"/>
+                    <pic:cNvPr id="0" name="image3.png"/>
                     <pic:cNvPicPr preferRelativeResize="0"/>
                   </pic:nvPicPr>
                   <pic:blipFill>
@@ -4860,7 +4648,7 @@
 
 <file path=customXML/item1.xml><?xml version="1.0" encoding="utf-8"?>
 <go:gDocsCustomXmlDataStorage xmlns:go="http://customooxmlschemas.google.com/" xmlns:r="http://schemas.openxmlformats.org/officeDocument/2006/relationships">
-  <go:docsCustomData xmlns:go="http://customooxmlschemas.google.com/" roundtripDataSignature="AMtx7mjg7B7TkgzpAolyZBd9Flizvj7BYw==">AMUW2mUO9mjVP+CezGwu86NVJfmudNtBBf9Ld4llf6+LzuEuO3xHIyQ94KonQ3TfwfMYSDWYJO7tTX9WWXow5V3ztqvxew3iAsSO5mvtnxMSlWcwOkOTyhJp7uQp5cihneekvxXBMbKf0dA1mlmDxNrPK1cf/MZMyZTw74UJOc/PtTbiV62vBYI0Mn+7YDFus5mp5p4hRWPv3b12Vt/QGlyho7GkKXKRXqrPBmd1P/mNsZme12XHqgyyQ1mxJ3tHjRhsLILcCkMaqNl9Zwf2L8RtClesphWzbA==</go:docsCustomData>
+  <go:docsCustomData xmlns:go="http://customooxmlschemas.google.com/" roundtripDataSignature="AMtx7mjg7B7TkgzpAolyZBd9Flizvj7BYw==">AMUW2mVoAbp895j3C//1CFMyuw7wIYqdfI7v8DNnF/3BZowDyxvmL8xLgI7+h2iflmYIim3AMUfpN7pM/1UVXqhz21cYFi97Ot3bAQKUEK+e1tHxnE6BaZdHeT/YOwpawHU0TGq3i7KW19cvsJ+XfK9dSiqIHpDscAVai7M6hpfCgpauJbAPugnBxublggbOiVYWZlNAIPH+HClC5UkwTQ7O6UUMZY8Yc0CI2P89M28OWpBn4FxvvRYsL14kw7gIt/ZGLNILmNvvYBG8K//Ei1zMWGtFJkWnfw==</go:docsCustomData>
 </go:gDocsCustomXmlDataStorage>
 </file>
 

</xml_diff>

<commit_message>
[CHG]: Cantidad de movimentos para ir al pasillo
</commit_message>
<xml_diff>
--- a/Documentación/Documentación externa.docx
+++ b/Documentación/Documentación externa.docx
@@ -66,12 +66,12 @@
           <wp:inline distB="0" distT="0" distL="0" distR="0">
             <wp:extent cx="4465320" cy="744220"/>
             <wp:effectExtent b="0" l="0" r="0" t="0"/>
-            <wp:docPr descr="TEC | Tecnológico de Costa Rica" id="47" name="image1.png"/>
+            <wp:docPr descr="TEC | Tecnológico de Costa Rica" id="48" name="image3.png"/>
             <a:graphic>
               <a:graphicData uri="http://schemas.openxmlformats.org/drawingml/2006/picture">
                 <pic:pic>
                   <pic:nvPicPr>
-                    <pic:cNvPr descr="TEC | Tecnológico de Costa Rica" id="0" name="image1.png"/>
+                    <pic:cNvPr descr="TEC | Tecnológico de Costa Rica" id="0" name="image3.png"/>
                     <pic:cNvPicPr preferRelativeResize="0"/>
                   </pic:nvPicPr>
                   <pic:blipFill>
@@ -1441,7 +1441,57 @@
         <w:rPr>
           <w:rtl w:val="0"/>
         </w:rPr>
-        <w:t xml:space="preserve">El presente proyecto fue programada la lógica de la solución en Node js y la interfaz gráfica en .Net Core en el sistema operativo Windows 10 de 64 bits. Para su compilación es necesario (...)</w:t>
+        <w:t xml:space="preserve">El presente proyecto fue programada la lógica de la solución en Node js y la interfaz gráfica en .Net Core en el sistema operativo Windows 10 de 64 bits. Para su compilación es necesario descargar </w:t>
+      </w:r>
+      <w:hyperlink r:id="rId8">
+        <w:r>
+          <w:rPr>
+            <w:color w:val="1155cc"/>
+            <w:u w:val="single"/>
+            <w:rtl w:val="0"/>
+          </w:rPr>
+          <w:t xml:space="preserve">Node.js</w:t>
+        </w:r>
+      </w:hyperlink>
+      <w:r>
+        <w:rPr>
+          <w:rtl w:val="0"/>
+        </w:rPr>
+        <w:t xml:space="preserve"> en su versión 16.13.0 y de </w:t>
+      </w:r>
+      <w:hyperlink r:id="rId9">
+        <w:r>
+          <w:rPr>
+            <w:color w:val="1155cc"/>
+            <w:u w:val="single"/>
+            <w:rtl w:val="0"/>
+          </w:rPr>
+          <w:t xml:space="preserve">Visual Studio</w:t>
+        </w:r>
+      </w:hyperlink>
+      <w:r>
+        <w:rPr>
+          <w:rtl w:val="0"/>
+        </w:rPr>
+        <w:t xml:space="preserve"> en su versión 2017. Además, es necesario de la instalación de localtunnel mediante el siguiente comando: </w:t>
+      </w:r>
+      <w:r>
+        <w:rPr>
+          <w:b w:val="1"/>
+          <w:rtl w:val="0"/>
+        </w:rPr>
+        <w:t xml:space="preserve">npm install -g localtunnel</w:t>
+      </w:r>
+      <w:r>
+        <w:rPr>
+          <w:rtl w:val="0"/>
+        </w:rPr>
+        <w:t xml:space="preserve">.</w:t>
+      </w:r>
+      <w:r>
+        <w:rPr>
+          <w:rtl w:val="0"/>
+        </w:rPr>
       </w:r>
     </w:p>
     <w:p>
@@ -1465,13 +1515,140 @@
     </w:p>
     <w:p>
       <w:pPr>
+        <w:pStyle w:val="Heading2"/>
+        <w:numPr>
+          <w:ilvl w:val="2"/>
+          <w:numId w:val="2"/>
+        </w:numPr>
+        <w:ind w:left="720"/>
+      </w:pPr>
+      <w:bookmarkStart w:colFirst="0" w:colLast="0" w:name="_heading=h.9sc7pyi4sujl" w:id="3"/>
+      <w:bookmarkEnd w:id="3"/>
+      <w:r>
+        <w:rPr>
+          <w:rtl w:val="0"/>
+        </w:rPr>
+        <w:t xml:space="preserve">Encender el servidor</w:t>
+      </w:r>
+    </w:p>
+    <w:p>
+      <w:pPr>
+        <w:rPr/>
+      </w:pPr>
+      <w:r>
+        <w:rPr>
+          <w:rtl w:val="0"/>
+        </w:rPr>
+        <w:t xml:space="preserve">Para encender el servidor se hará mediante node js mediante el siguiente comando:</w:t>
+      </w:r>
+    </w:p>
+    <w:p>
+      <w:pPr>
+        <w:rPr/>
+      </w:pPr>
+      <w:r>
+        <w:rPr/>
+        <w:drawing>
+          <wp:inline distB="114300" distT="114300" distL="114300" distR="114300">
+            <wp:extent cx="5943600" cy="762000"/>
+            <wp:effectExtent b="0" l="0" r="0" t="0"/>
+            <wp:docPr id="50" name="image4.png"/>
+            <a:graphic>
+              <a:graphicData uri="http://schemas.openxmlformats.org/drawingml/2006/picture">
+                <pic:pic>
+                  <pic:nvPicPr>
+                    <pic:cNvPr id="0" name="image4.png"/>
+                    <pic:cNvPicPr preferRelativeResize="0"/>
+                  </pic:nvPicPr>
+                  <pic:blipFill>
+                    <a:blip r:embed="rId10"/>
+                    <a:srcRect b="0" l="0" r="0" t="0"/>
+                    <a:stretch>
+                      <a:fillRect/>
+                    </a:stretch>
+                  </pic:blipFill>
+                  <pic:spPr>
+                    <a:xfrm>
+                      <a:off x="0" y="0"/>
+                      <a:ext cx="5943600" cy="762000"/>
+                    </a:xfrm>
+                    <a:prstGeom prst="rect"/>
+                    <a:ln/>
+                  </pic:spPr>
+                </pic:pic>
+              </a:graphicData>
+            </a:graphic>
+          </wp:inline>
+        </w:drawing>
+      </w:r>
+      <w:r>
+        <w:rPr>
+          <w:rtl w:val="0"/>
+        </w:rPr>
+      </w:r>
+    </w:p>
+    <w:p>
+      <w:pPr>
+        <w:rPr/>
+      </w:pPr>
+      <w:r>
+        <w:rPr>
+          <w:rtl w:val="0"/>
+        </w:rPr>
+        <w:t xml:space="preserve">Este comando encenderá el servidor y lo conectará con la lógica del juego, comunicará al cliente y enviará y recibirá consultas para la funcionalidad del juego.</w:t>
+      </w:r>
+    </w:p>
+    <w:p>
+      <w:pPr>
+        <w:rPr/>
+      </w:pPr>
+      <w:r>
+        <w:rPr>
+          <w:rtl w:val="0"/>
+        </w:rPr>
+      </w:r>
+    </w:p>
+    <w:p>
+      <w:pPr>
+        <w:pStyle w:val="Heading2"/>
+        <w:keepNext w:val="1"/>
+        <w:keepLines w:val="1"/>
+        <w:pageBreakBefore w:val="0"/>
+        <w:widowControl w:val="1"/>
+        <w:numPr>
+          <w:ilvl w:val="2"/>
+          <w:numId w:val="2"/>
+        </w:numPr>
+        <w:pBdr>
+          <w:top w:space="0" w:sz="0" w:val="nil"/>
+          <w:left w:space="0" w:sz="0" w:val="nil"/>
+          <w:bottom w:space="0" w:sz="0" w:val="nil"/>
+          <w:right w:space="0" w:sz="0" w:val="nil"/>
+          <w:between w:space="0" w:sz="0" w:val="nil"/>
+        </w:pBdr>
+        <w:shd w:fill="auto" w:val="clear"/>
+        <w:spacing w:after="0" w:before="40" w:line="360" w:lineRule="auto"/>
+        <w:ind w:left="720" w:right="0" w:firstLine="0"/>
         <w:jc w:val="both"/>
+      </w:pPr>
+      <w:bookmarkStart w:colFirst="0" w:colLast="0" w:name="_heading=h.pf9i53smgq3u" w:id="4"/>
+      <w:bookmarkEnd w:id="4"/>
+      <w:r>
+        <w:rPr>
+          <w:rtl w:val="0"/>
+        </w:rPr>
+        <w:t xml:space="preserve">Encender el tunel</w:t>
+      </w:r>
+    </w:p>
+    <w:p>
+      <w:pPr>
         <w:rPr/>
       </w:pPr>
       <w:r>
         <w:rPr>
           <w:rtl w:val="0"/>
         </w:rPr>
+        <w:t xml:space="preserve">Para la ejecución del proyecto primero se debe encender el tunel en una consola de comandos mediante el siguiente comando:</w:t>
       </w:r>
     </w:p>
     <w:p>
@@ -1479,8 +1656,132 @@
         <w:rPr/>
       </w:pPr>
       <w:r>
-        <w:br w:type="page"/>
-      </w:r>
+        <w:rPr/>
+        <w:drawing>
+          <wp:inline distB="114300" distT="114300" distL="114300" distR="114300">
+            <wp:extent cx="5943600" cy="762000"/>
+            <wp:effectExtent b="0" l="0" r="0" t="0"/>
+            <wp:docPr id="47" name="image2.png"/>
+            <a:graphic>
+              <a:graphicData uri="http://schemas.openxmlformats.org/drawingml/2006/picture">
+                <pic:pic>
+                  <pic:nvPicPr>
+                    <pic:cNvPr id="0" name="image2.png"/>
+                    <pic:cNvPicPr preferRelativeResize="0"/>
+                  </pic:nvPicPr>
+                  <pic:blipFill>
+                    <a:blip r:embed="rId11"/>
+                    <a:srcRect b="0" l="0" r="0" t="0"/>
+                    <a:stretch>
+                      <a:fillRect/>
+                    </a:stretch>
+                  </pic:blipFill>
+                  <pic:spPr>
+                    <a:xfrm>
+                      <a:off x="0" y="0"/>
+                      <a:ext cx="5943600" cy="762000"/>
+                    </a:xfrm>
+                    <a:prstGeom prst="rect"/>
+                    <a:ln/>
+                  </pic:spPr>
+                </pic:pic>
+              </a:graphicData>
+            </a:graphic>
+          </wp:inline>
+        </w:drawing>
+      </w:r>
+      <w:r>
+        <w:rPr>
+          <w:rtl w:val="0"/>
+        </w:rPr>
+      </w:r>
+    </w:p>
+    <w:p>
+      <w:pPr>
+        <w:rPr/>
+      </w:pPr>
+      <w:r>
+        <w:rPr>
+          <w:rtl w:val="0"/>
+        </w:rPr>
+        <w:t xml:space="preserve">Esto nos permitirá abrir un puerto y obtener un dominio el cual servirá para conectar varios clientes al servidor de manera remota.</w:t>
+      </w:r>
+    </w:p>
+    <w:p>
+      <w:pPr>
+        <w:rPr/>
+      </w:pPr>
+      <w:r>
+        <w:rPr>
+          <w:rtl w:val="0"/>
+        </w:rPr>
+      </w:r>
+    </w:p>
+    <w:p>
+      <w:pPr>
+        <w:pStyle w:val="Heading2"/>
+        <w:keepNext w:val="1"/>
+        <w:keepLines w:val="1"/>
+        <w:pageBreakBefore w:val="0"/>
+        <w:widowControl w:val="1"/>
+        <w:numPr>
+          <w:ilvl w:val="2"/>
+          <w:numId w:val="2"/>
+        </w:numPr>
+        <w:pBdr>
+          <w:top w:space="0" w:sz="0" w:val="nil"/>
+          <w:left w:space="0" w:sz="0" w:val="nil"/>
+          <w:bottom w:space="0" w:sz="0" w:val="nil"/>
+          <w:right w:space="0" w:sz="0" w:val="nil"/>
+          <w:between w:space="0" w:sz="0" w:val="nil"/>
+        </w:pBdr>
+        <w:shd w:fill="auto" w:val="clear"/>
+        <w:spacing w:after="0" w:before="40" w:line="360" w:lineRule="auto"/>
+        <w:ind w:left="720" w:right="0" w:firstLine="0"/>
+        <w:jc w:val="both"/>
+      </w:pPr>
+      <w:bookmarkStart w:colFirst="0" w:colLast="0" w:name="_heading=h.p7en63l908vz" w:id="5"/>
+      <w:bookmarkEnd w:id="5"/>
+      <w:r>
+        <w:rPr>
+          <w:rtl w:val="0"/>
+        </w:rPr>
+        <w:t xml:space="preserve">Iniciar la interfaz gráfica</w:t>
+      </w:r>
+    </w:p>
+    <w:p>
+      <w:pPr>
+        <w:ind w:left="0" w:firstLine="0"/>
+        <w:rPr/>
+      </w:pPr>
+      <w:r>
+        <w:rPr>
+          <w:rtl w:val="0"/>
+        </w:rPr>
+        <w:t xml:space="preserve">De momento, al ser un proyecto en desarrollo se deberá ejecutar la interfaz gráfica mediante Visual Studio. Para ello se deberá abrir el archivo llamado 3DParchis.sln y dar click en el ícono de ejecutar proyecto.</w:t>
+      </w:r>
+      <w:r>
+        <w:rPr>
+          <w:rtl w:val="0"/>
+        </w:rPr>
+      </w:r>
+    </w:p>
+    <w:p>
+      <w:pPr>
+        <w:ind w:left="0" w:firstLine="0"/>
+        <w:rPr/>
+      </w:pPr>
+      <w:r>
+        <w:rPr>
+          <w:rtl w:val="0"/>
+        </w:rPr>
+      </w:r>
+    </w:p>
+    <w:p>
+      <w:pPr>
+        <w:ind w:left="0" w:firstLine="0"/>
+        <w:rPr/>
+      </w:pPr>
       <w:r>
         <w:rPr>
           <w:rtl w:val="0"/>
@@ -1497,8 +1798,8 @@
         <w:ind w:left="576" w:hanging="576"/>
         <w:rPr/>
       </w:pPr>
-      <w:bookmarkStart w:colFirst="0" w:colLast="0" w:name="_heading=h.35nkun2" w:id="3"/>
-      <w:bookmarkEnd w:id="3"/>
+      <w:bookmarkStart w:colFirst="0" w:colLast="0" w:name="_heading=h.35nkun2" w:id="6"/>
+      <w:bookmarkEnd w:id="6"/>
       <w:r>
         <w:rPr>
           <w:rtl w:val="0"/>
@@ -1516,8 +1817,8 @@
         <w:ind w:left="432" w:hanging="432"/>
         <w:rPr/>
       </w:pPr>
-      <w:bookmarkStart w:colFirst="0" w:colLast="0" w:name="_heading=h.1ksv4uv" w:id="4"/>
-      <w:bookmarkEnd w:id="4"/>
+      <w:bookmarkStart w:colFirst="0" w:colLast="0" w:name="_heading=h.1ksv4uv" w:id="7"/>
+      <w:bookmarkEnd w:id="7"/>
       <w:r>
         <w:rPr>
           <w:rtl w:val="0"/>
@@ -1561,8 +1862,8 @@
         <w:ind w:left="432" w:hanging="432"/>
         <w:rPr/>
       </w:pPr>
-      <w:bookmarkStart w:colFirst="0" w:colLast="0" w:name="_heading=h.44sinio" w:id="5"/>
-      <w:bookmarkEnd w:id="5"/>
+      <w:bookmarkStart w:colFirst="0" w:colLast="0" w:name="_heading=h.44sinio" w:id="8"/>
+      <w:bookmarkEnd w:id="8"/>
       <w:r>
         <w:rPr>
           <w:rtl w:val="0"/>
@@ -1580,8 +1881,8 @@
         <w:ind w:left="576" w:hanging="576"/>
         <w:rPr/>
       </w:pPr>
-      <w:bookmarkStart w:colFirst="0" w:colLast="0" w:name="_heading=h.2jxsxqh" w:id="6"/>
-      <w:bookmarkEnd w:id="6"/>
+      <w:bookmarkStart w:colFirst="0" w:colLast="0" w:name="_heading=h.2jxsxqh" w:id="9"/>
+      <w:bookmarkEnd w:id="9"/>
       <w:r>
         <w:rPr>
           <w:rtl w:val="0"/>
@@ -1601,16 +1902,16 @@
             <wp:extent cx="7578242" cy="2369820"/>
             <wp:effectExtent b="0" l="0" r="0" t="0"/>
             <wp:wrapSquare wrapText="bothSides" distB="0" distT="0" distL="114300" distR="114300"/>
-            <wp:docPr descr="Diagrama del juego parchis" id="46" name="image2.jpg"/>
+            <wp:docPr descr="Diagrama del juego parchis" id="46" name="image1.jpg"/>
             <a:graphic>
               <a:graphicData uri="http://schemas.openxmlformats.org/drawingml/2006/picture">
                 <pic:pic>
                   <pic:nvPicPr>
-                    <pic:cNvPr descr="Diagrama del juego parchis" id="0" name="image2.jpg"/>
+                    <pic:cNvPr descr="Diagrama del juego parchis" id="0" name="image1.jpg"/>
                     <pic:cNvPicPr preferRelativeResize="0"/>
                   </pic:nvPicPr>
                   <pic:blipFill>
-                    <a:blip r:embed="rId8"/>
+                    <a:blip r:embed="rId12"/>
                     <a:srcRect b="0" l="0" r="0" t="0"/>
                     <a:stretch>
                       <a:fillRect/>
@@ -2202,8 +2503,8 @@
         <w:ind w:left="576" w:hanging="576"/>
         <w:rPr/>
       </w:pPr>
-      <w:bookmarkStart w:colFirst="0" w:colLast="0" w:name="_heading=h.z337ya" w:id="7"/>
-      <w:bookmarkEnd w:id="7"/>
+      <w:bookmarkStart w:colFirst="0" w:colLast="0" w:name="_heading=h.z337ya" w:id="10"/>
+      <w:bookmarkEnd w:id="10"/>
       <w:r>
         <w:rPr>
           <w:rtl w:val="0"/>
@@ -2233,16 +2534,16 @@
           <wp:inline distB="114300" distT="114300" distL="114300" distR="114300">
             <wp:extent cx="5943600" cy="8737600"/>
             <wp:effectExtent b="0" l="0" r="0" t="0"/>
-            <wp:docPr id="48" name="image3.png"/>
+            <wp:docPr id="49" name="image5.png"/>
             <a:graphic>
               <a:graphicData uri="http://schemas.openxmlformats.org/drawingml/2006/picture">
                 <pic:pic>
                   <pic:nvPicPr>
-                    <pic:cNvPr id="0" name="image3.png"/>
+                    <pic:cNvPr id="0" name="image5.png"/>
                     <pic:cNvPicPr preferRelativeResize="0"/>
                   </pic:nvPicPr>
                   <pic:blipFill>
-                    <a:blip r:embed="rId9"/>
+                    <a:blip r:embed="rId13"/>
                     <a:srcRect b="0" l="0" r="0" t="0"/>
                     <a:stretch>
                       <a:fillRect/>
@@ -2306,8 +2607,8 @@
         <w:ind w:left="432" w:hanging="432"/>
         <w:rPr/>
       </w:pPr>
-      <w:bookmarkStart w:colFirst="0" w:colLast="0" w:name="_heading=h.3j2qqm3" w:id="8"/>
-      <w:bookmarkEnd w:id="8"/>
+      <w:bookmarkStart w:colFirst="0" w:colLast="0" w:name="_heading=h.3j2qqm3" w:id="11"/>
+      <w:bookmarkEnd w:id="11"/>
       <w:r>
         <w:rPr>
           <w:rtl w:val="0"/>
@@ -2598,8 +2899,8 @@
         <w:ind w:left="432" w:hanging="432"/>
         <w:rPr/>
       </w:pPr>
-      <w:bookmarkStart w:colFirst="0" w:colLast="0" w:name="_heading=h.1y810tw" w:id="9"/>
-      <w:bookmarkEnd w:id="9"/>
+      <w:bookmarkStart w:colFirst="0" w:colLast="0" w:name="_heading=h.1y810tw" w:id="12"/>
+      <w:bookmarkEnd w:id="12"/>
       <w:r>
         <w:rPr>
           <w:rtl w:val="0"/>
@@ -3133,8 +3434,8 @@
         <w:ind w:left="432" w:hanging="432"/>
         <w:rPr/>
       </w:pPr>
-      <w:bookmarkStart w:colFirst="0" w:colLast="0" w:name="_heading=h.4i7ojhp" w:id="10"/>
-      <w:bookmarkEnd w:id="10"/>
+      <w:bookmarkStart w:colFirst="0" w:colLast="0" w:name="_heading=h.4i7ojhp" w:id="13"/>
+      <w:bookmarkEnd w:id="13"/>
       <w:r>
         <w:rPr>
           <w:rtl w:val="0"/>
@@ -3150,7 +3451,7 @@
           <w:szCs w:val="24"/>
         </w:rPr>
       </w:pPr>
-      <w:hyperlink r:id="rId10">
+      <w:hyperlink r:id="rId14">
         <w:r>
           <w:rPr>
             <w:color w:val="0000ff"/>
@@ -4648,7 +4949,7 @@
 
 <file path=customXML/item1.xml><?xml version="1.0" encoding="utf-8"?>
 <go:gDocsCustomXmlDataStorage xmlns:go="http://customooxmlschemas.google.com/" xmlns:r="http://schemas.openxmlformats.org/officeDocument/2006/relationships">
-  <go:docsCustomData xmlns:go="http://customooxmlschemas.google.com/" roundtripDataSignature="AMtx7mjg7B7TkgzpAolyZBd9Flizvj7BYw==">AMUW2mVoAbp895j3C//1CFMyuw7wIYqdfI7v8DNnF/3BZowDyxvmL8xLgI7+h2iflmYIim3AMUfpN7pM/1UVXqhz21cYFi97Ot3bAQKUEK+e1tHxnE6BaZdHeT/YOwpawHU0TGq3i7KW19cvsJ+XfK9dSiqIHpDscAVai7M6hpfCgpauJbAPugnBxublggbOiVYWZlNAIPH+HClC5UkwTQ7O6UUMZY8Yc0CI2P89M28OWpBn4FxvvRYsL14kw7gIt/ZGLNILmNvvYBG8K//Ei1zMWGtFJkWnfw==</go:docsCustomData>
+  <go:docsCustomData xmlns:go="http://customooxmlschemas.google.com/" roundtripDataSignature="AMtx7mjqpbm4WiPWHTLrOIdRqbMsaw+Qrw==">AMUW2mXMF61U9f6GnNccO+v8/9F8algKewg+Bdf0SwWELkOpFBahm3V8fpBsdhtCB3DZkyQvd/LQrHO9XSXEeYA8OKVLHjOS1KHTbs+0xlAHplQpfgpOV7vf2fDq/sXvp8xKP3OUvuKoF8oiAplc67nmv0PgQ34MJlSVHiDCd+L2bOSH9+FTSEjj8BLINnwzBWMJrY5QeT5YmBNkgvMOxvG/B7kfJaWq1Zb6an/xHxPoIVo7OMNjXxXxMVjfKTMyAzKluSh/zq+mAOgPS1I2q5tyaBC0C70kBtrofrp2+QUcA8Sk/2ctMqA/aSCFWJeZt3VPJf03UKbhuA7w4lXrOqWIqo5FLBOJ/w==</go:docsCustomData>
 </go:gDocsCustomXmlDataStorage>
 </file>
 

</xml_diff>

<commit_message>
[CHG]:Error de nombre con el atributo "comio"
</commit_message>
<xml_diff>
--- a/Documentación/Documentación externa.docx
+++ b/Documentación/Documentación externa.docx
@@ -66,12 +66,12 @@
           <wp:inline distB="0" distT="0" distL="0" distR="0">
             <wp:extent cx="4465320" cy="744220"/>
             <wp:effectExtent b="0" l="0" r="0" t="0"/>
-            <wp:docPr descr="TEC | Tecnológico de Costa Rica" id="48" name="image3.png"/>
+            <wp:docPr descr="TEC | Tecnológico de Costa Rica" id="48" name="image4.png"/>
             <a:graphic>
               <a:graphicData uri="http://schemas.openxmlformats.org/drawingml/2006/picture">
                 <pic:pic>
                   <pic:nvPicPr>
-                    <pic:cNvPr descr="TEC | Tecnológico de Costa Rica" id="0" name="image3.png"/>
+                    <pic:cNvPr descr="TEC | Tecnológico de Costa Rica" id="0" name="image4.png"/>
                     <pic:cNvPicPr preferRelativeResize="0"/>
                   </pic:nvPicPr>
                   <pic:blipFill>
@@ -1552,12 +1552,12 @@
           <wp:inline distB="114300" distT="114300" distL="114300" distR="114300">
             <wp:extent cx="5943600" cy="762000"/>
             <wp:effectExtent b="0" l="0" r="0" t="0"/>
-            <wp:docPr id="50" name="image4.png"/>
+            <wp:docPr id="50" name="image3.png"/>
             <a:graphic>
               <a:graphicData uri="http://schemas.openxmlformats.org/drawingml/2006/picture">
                 <pic:pic>
                   <pic:nvPicPr>
-                    <pic:cNvPr id="0" name="image4.png"/>
+                    <pic:cNvPr id="0" name="image3.png"/>
                     <pic:cNvPicPr preferRelativeResize="0"/>
                   </pic:nvPicPr>
                   <pic:blipFill>
@@ -2532,7 +2532,7 @@
         <w:rPr/>
         <w:drawing>
           <wp:inline distB="114300" distT="114300" distL="114300" distR="114300">
-            <wp:extent cx="5943600" cy="8737600"/>
+            <wp:extent cx="4552950" cy="6684678"/>
             <wp:effectExtent b="0" l="0" r="0" t="0"/>
             <wp:docPr id="49" name="image5.png"/>
             <a:graphic>
@@ -2552,7 +2552,7 @@
                   <pic:spPr>
                     <a:xfrm>
                       <a:off x="0" y="0"/>
-                      <a:ext cx="5943600" cy="8737600"/>
+                      <a:ext cx="4552950" cy="6684678"/>
                     </a:xfrm>
                     <a:prstGeom prst="rect"/>
                     <a:ln/>
@@ -4949,7 +4949,7 @@
 
 <file path=customXML/item1.xml><?xml version="1.0" encoding="utf-8"?>
 <go:gDocsCustomXmlDataStorage xmlns:go="http://customooxmlschemas.google.com/" xmlns:r="http://schemas.openxmlformats.org/officeDocument/2006/relationships">
-  <go:docsCustomData xmlns:go="http://customooxmlschemas.google.com/" roundtripDataSignature="AMtx7mjqpbm4WiPWHTLrOIdRqbMsaw+Qrw==">AMUW2mXMF61U9f6GnNccO+v8/9F8algKewg+Bdf0SwWELkOpFBahm3V8fpBsdhtCB3DZkyQvd/LQrHO9XSXEeYA8OKVLHjOS1KHTbs+0xlAHplQpfgpOV7vf2fDq/sXvp8xKP3OUvuKoF8oiAplc67nmv0PgQ34MJlSVHiDCd+L2bOSH9+FTSEjj8BLINnwzBWMJrY5QeT5YmBNkgvMOxvG/B7kfJaWq1Zb6an/xHxPoIVo7OMNjXxXxMVjfKTMyAzKluSh/zq+mAOgPS1I2q5tyaBC0C70kBtrofrp2+QUcA8Sk/2ctMqA/aSCFWJeZt3VPJf03UKbhuA7w4lXrOqWIqo5FLBOJ/w==</go:docsCustomData>
+  <go:docsCustomData xmlns:go="http://customooxmlschemas.google.com/" roundtripDataSignature="AMtx7mjqpbm4WiPWHTLrOIdRqbMsaw+Qrw==">AMUW2mW9gxtuZzb0nxdvc86OXqwD2KrM2otnvtDwb2vOuzihl1t2wlgwnkz4Jum9nC128500JwUn3ioG4qUaLs6SDWhIkafKTiRips9ZFi9UBtZ97scpBfG4RwhlMpw1ZeJHubZ47Psv4gHhX0WlOiEQQ5RIqfNxBTCQzIRYX9ycIpFZBj5Rn4it31917BF5+nQqCCN6NibTwh9phHpDaWo8+ZacyrnXUvZ36kmn24wA6xg4xyHjaaAhFvYbAzBFEJH4wtPUV+zW4bXW3razvFVTT9ZrHPZwORj3qI2YpBOJeWoiThIup2WhijsY2QNlxB3SIfLfboVZAEpP+R+i5SN2hk/yd+lLHw==</go:docsCustomData>
 </go:gDocsCustomXmlDataStorage>
 </file>
 

</xml_diff>

<commit_message>
[CHG]: Se cambió de carpeta el backend
</commit_message>
<xml_diff>
--- a/Documentación/Documentación externa.docx
+++ b/Documentación/Documentación externa.docx
@@ -66,12 +66,12 @@
           <wp:inline distB="0" distT="0" distL="0" distR="0">
             <wp:extent cx="4465320" cy="744220"/>
             <wp:effectExtent b="0" l="0" r="0" t="0"/>
-            <wp:docPr descr="TEC | Tecnológico de Costa Rica" id="48" name="image4.png"/>
+            <wp:docPr descr="TEC | Tecnológico de Costa Rica" id="48" name="image3.png"/>
             <a:graphic>
               <a:graphicData uri="http://schemas.openxmlformats.org/drawingml/2006/picture">
                 <pic:pic>
                   <pic:nvPicPr>
-                    <pic:cNvPr descr="TEC | Tecnológico de Costa Rica" id="0" name="image4.png"/>
+                    <pic:cNvPr descr="TEC | Tecnológico de Costa Rica" id="0" name="image3.png"/>
                     <pic:cNvPicPr preferRelativeResize="0"/>
                   </pic:nvPicPr>
                   <pic:blipFill>
@@ -1552,12 +1552,12 @@
           <wp:inline distB="114300" distT="114300" distL="114300" distR="114300">
             <wp:extent cx="5943600" cy="762000"/>
             <wp:effectExtent b="0" l="0" r="0" t="0"/>
-            <wp:docPr id="50" name="image3.png"/>
+            <wp:docPr id="50" name="image2.png"/>
             <a:graphic>
               <a:graphicData uri="http://schemas.openxmlformats.org/drawingml/2006/picture">
                 <pic:pic>
                   <pic:nvPicPr>
-                    <pic:cNvPr id="0" name="image3.png"/>
+                    <pic:cNvPr id="0" name="image2.png"/>
                     <pic:cNvPicPr preferRelativeResize="0"/>
                   </pic:nvPicPr>
                   <pic:blipFill>
@@ -1661,12 +1661,12 @@
           <wp:inline distB="114300" distT="114300" distL="114300" distR="114300">
             <wp:extent cx="5943600" cy="762000"/>
             <wp:effectExtent b="0" l="0" r="0" t="0"/>
-            <wp:docPr id="47" name="image2.png"/>
+            <wp:docPr id="47" name="image5.png"/>
             <a:graphic>
               <a:graphicData uri="http://schemas.openxmlformats.org/drawingml/2006/picture">
                 <pic:pic>
                   <pic:nvPicPr>
-                    <pic:cNvPr id="0" name="image2.png"/>
+                    <pic:cNvPr id="0" name="image5.png"/>
                     <pic:cNvPicPr preferRelativeResize="0"/>
                   </pic:nvPicPr>
                   <pic:blipFill>
@@ -2534,12 +2534,12 @@
           <wp:inline distB="114300" distT="114300" distL="114300" distR="114300">
             <wp:extent cx="4552950" cy="6684678"/>
             <wp:effectExtent b="0" l="0" r="0" t="0"/>
-            <wp:docPr id="49" name="image5.png"/>
+            <wp:docPr id="49" name="image4.png"/>
             <a:graphic>
               <a:graphicData uri="http://schemas.openxmlformats.org/drawingml/2006/picture">
                 <pic:pic>
                   <pic:nvPicPr>
-                    <pic:cNvPr id="0" name="image5.png"/>
+                    <pic:cNvPr id="0" name="image4.png"/>
                     <pic:cNvPicPr preferRelativeResize="0"/>
                   </pic:nvPicPr>
                   <pic:blipFill>
@@ -2688,6 +2688,7 @@
       <w:tr>
         <w:trPr>
           <w:cantSplit w:val="0"/>
+          <w:trHeight w:val="465" w:hRule="atLeast"/>
           <w:tblHeader w:val="0"/>
         </w:trPr>
         <w:tc>
@@ -2701,7 +2702,7 @@
               <w:rPr>
                 <w:rtl w:val="0"/>
               </w:rPr>
-              <w:t xml:space="preserve">clpfd</w:t>
+              <w:t xml:space="preserve">jQuery</w:t>
             </w:r>
           </w:p>
         </w:tc>
@@ -2716,7 +2717,7 @@
               <w:rPr>
                 <w:rtl w:val="0"/>
               </w:rPr>
-              <w:t xml:space="preserve">Restricción de los números del tablero.</w:t>
+              <w:t xml:space="preserve">Para realizar las consultas al servidor</w:t>
             </w:r>
           </w:p>
         </w:tc>
@@ -2737,7 +2738,7 @@
               <w:rPr>
                 <w:rtl w:val="0"/>
               </w:rPr>
-              <w:t xml:space="preserve">java.awt</w:t>
+              <w:t xml:space="preserve">bootstrap</w:t>
             </w:r>
           </w:p>
         </w:tc>
@@ -2752,7 +2753,7 @@
               <w:rPr>
                 <w:rtl w:val="0"/>
               </w:rPr>
-              <w:t xml:space="preserve">Componentes de interfaz de java.</w:t>
+              <w:t xml:space="preserve">Para la interfaz gráfica.</w:t>
             </w:r>
           </w:p>
         </w:tc>
@@ -2773,7 +2774,7 @@
               <w:rPr>
                 <w:rtl w:val="0"/>
               </w:rPr>
-              <w:t xml:space="preserve">java.util</w:t>
+              <w:t xml:space="preserve">websocket</w:t>
             </w:r>
           </w:p>
         </w:tc>
@@ -2788,7 +2789,7 @@
               <w:rPr>
                 <w:rtl w:val="0"/>
               </w:rPr>
-              <w:t xml:space="preserve">Arrays y números aleatorios.</w:t>
+              <w:t xml:space="preserve">Para crear los sockets.</w:t>
             </w:r>
           </w:p>
         </w:tc>
@@ -2809,7 +2810,7 @@
               <w:rPr>
                 <w:rtl w:val="0"/>
               </w:rPr>
-              <w:t xml:space="preserve">javax.swing</w:t>
+              <w:t xml:space="preserve">express</w:t>
             </w:r>
           </w:p>
         </w:tc>
@@ -2824,43 +2825,7 @@
               <w:rPr>
                 <w:rtl w:val="0"/>
               </w:rPr>
-              <w:t xml:space="preserve">Componentes de intefaz de java</w:t>
-            </w:r>
-          </w:p>
-        </w:tc>
-      </w:tr>
-      <w:tr>
-        <w:trPr>
-          <w:cantSplit w:val="0"/>
-          <w:tblHeader w:val="0"/>
-        </w:trPr>
-        <w:tc>
-          <w:tcPr/>
-          <w:p>
-            <w:pPr>
-              <w:jc w:val="center"/>
-              <w:rPr/>
-            </w:pPr>
-            <w:r>
-              <w:rPr>
-                <w:rtl w:val="0"/>
-              </w:rPr>
-              <w:t xml:space="preserve">org.jpl7</w:t>
-            </w:r>
-          </w:p>
-        </w:tc>
-        <w:tc>
-          <w:tcPr/>
-          <w:p>
-            <w:pPr>
-              <w:jc w:val="both"/>
-              <w:rPr/>
-            </w:pPr>
-            <w:r>
-              <w:rPr>
-                <w:rtl w:val="0"/>
-              </w:rPr>
-              <w:t xml:space="preserve">API para comunicarse con prolog.</w:t>
+              <w:t xml:space="preserve">Para la creación del servidor.</w:t>
             </w:r>
           </w:p>
         </w:tc>
@@ -3029,6 +2994,7 @@
               <w:rPr>
                 <w:rtl w:val="0"/>
               </w:rPr>
+              <w:t xml:space="preserve">Alcanzado</w:t>
             </w:r>
           </w:p>
         </w:tc>
@@ -3078,6 +3044,7 @@
               <w:rPr>
                 <w:rtl w:val="0"/>
               </w:rPr>
+              <w:t xml:space="preserve">Alcanzado</w:t>
             </w:r>
           </w:p>
         </w:tc>
@@ -3127,6 +3094,7 @@
               <w:rPr>
                 <w:rtl w:val="0"/>
               </w:rPr>
+              <w:t xml:space="preserve">Alcanzado</w:t>
             </w:r>
           </w:p>
         </w:tc>
@@ -3176,6 +3144,7 @@
               <w:rPr>
                 <w:rtl w:val="0"/>
               </w:rPr>
+              <w:t xml:space="preserve">Alcanzado</w:t>
             </w:r>
           </w:p>
         </w:tc>
@@ -3225,6 +3194,7 @@
               <w:rPr>
                 <w:rtl w:val="0"/>
               </w:rPr>
+              <w:t xml:space="preserve">Alcanzado</w:t>
             </w:r>
           </w:p>
         </w:tc>
@@ -3274,6 +3244,7 @@
               <w:rPr>
                 <w:rtl w:val="0"/>
               </w:rPr>
+              <w:t xml:space="preserve">Alcanzado</w:t>
             </w:r>
           </w:p>
         </w:tc>
@@ -3323,6 +3294,7 @@
               <w:rPr>
                 <w:rtl w:val="0"/>
               </w:rPr>
+              <w:t xml:space="preserve">Alcanzado</w:t>
             </w:r>
           </w:p>
         </w:tc>
@@ -3372,6 +3344,7 @@
               <w:rPr>
                 <w:rtl w:val="0"/>
               </w:rPr>
+              <w:t xml:space="preserve">Alcanz</w:t>
             </w:r>
           </w:p>
         </w:tc>
@@ -4949,7 +4922,7 @@
 
 <file path=customXML/item1.xml><?xml version="1.0" encoding="utf-8"?>
 <go:gDocsCustomXmlDataStorage xmlns:go="http://customooxmlschemas.google.com/" xmlns:r="http://schemas.openxmlformats.org/officeDocument/2006/relationships">
-  <go:docsCustomData xmlns:go="http://customooxmlschemas.google.com/" roundtripDataSignature="AMtx7mjqpbm4WiPWHTLrOIdRqbMsaw+Qrw==">AMUW2mW9gxtuZzb0nxdvc86OXqwD2KrM2otnvtDwb2vOuzihl1t2wlgwnkz4Jum9nC128500JwUn3ioG4qUaLs6SDWhIkafKTiRips9ZFi9UBtZ97scpBfG4RwhlMpw1ZeJHubZ47Psv4gHhX0WlOiEQQ5RIqfNxBTCQzIRYX9ycIpFZBj5Rn4it31917BF5+nQqCCN6NibTwh9phHpDaWo8+ZacyrnXUvZ36kmn24wA6xg4xyHjaaAhFvYbAzBFEJH4wtPUV+zW4bXW3razvFVTT9ZrHPZwORj3qI2YpBOJeWoiThIup2WhijsY2QNlxB3SIfLfboVZAEpP+R+i5SN2hk/yd+lLHw==</go:docsCustomData>
+  <go:docsCustomData xmlns:go="http://customooxmlschemas.google.com/" roundtripDataSignature="AMtx7mjqpbm4WiPWHTLrOIdRqbMsaw+Qrw==">AMUW2mUJQh0hUy4LUQA4J7Uul6WJHR4AZcCvePYMwuxqpE6ISdn6e/jXDlYJkRFSdJ4jRn+6vsKvbfnaG3A4G4/IALpdyahWi06Xza8bxmQJnb3BuuMROmK0etcaRGXLNeQqRRTvPBHHdCwc+VCWMgLzeFWpplsybvQAu5imqjdEHXmtUvHskq2vFst2e2H70RXaRT6jgVT/7Jysega3aidqtk/0w73Q9tp8jmibHXKVFqpxguPuXc6akASwVmOP9N1+le2ak8K0JID5i1sye3LqZI8Wej2SOHrk0DMFzE3BmEiAJWJyzS2dY/TD/Xu2CXK6lkh/A2QMISNV8AI1M8BOKoVMsOKeXA==</go:docsCustomData>
 </go:gDocsCustomXmlDataStorage>
 </file>
 

</xml_diff>